<commit_message>
reverting rename-changes on the NG2 code example
</commit_message>
<xml_diff>
--- a/Mobile-Apps-mit-NativeScript-und-Angular-2-entwickeln.docx
+++ b/Mobile-Apps-mit-NativeScript-und-Angular-2-entwickeln.docx
@@ -135,23 +135,7 @@
         <w:t>schwer zu vermeiden</w:t>
       </w:r>
       <w:r>
-        <w:t xml:space="preserve">. Das Open-Source Framework </w:t>
-      </w:r>
-      <w:proofErr w:type="spellStart"/>
-      <w:r>
-        <w:t>NativeScript</w:t>
-      </w:r>
-      <w:proofErr w:type="spellEnd"/>
-      <w:r>
-        <w:t xml:space="preserve"> von </w:t>
-      </w:r>
-      <w:proofErr w:type="spellStart"/>
-      <w:r>
-        <w:t>Telerik</w:t>
-      </w:r>
-      <w:proofErr w:type="spellEnd"/>
-      <w:r>
-        <w:t xml:space="preserve"> schickt sich an, die letzten </w:t>
+        <w:t xml:space="preserve">. Das Open-Source Framework NativeScript von Telerik schickt sich an, die letzten </w:t>
       </w:r>
       <w:r>
         <w:t xml:space="preserve">vorhandenen </w:t>
@@ -429,15 +413,7 @@
         <w:t>ausführbar</w:t>
       </w:r>
       <w:r>
-        <w:t xml:space="preserve">. </w:t>
-      </w:r>
-      <w:proofErr w:type="spellStart"/>
-      <w:r>
-        <w:t>Telerik</w:t>
-      </w:r>
-      <w:proofErr w:type="spellEnd"/>
-      <w:r>
-        <w:t xml:space="preserve"> klassifiziert die neueste Zielplattform aber noch als "</w:t>
+        <w:t>. Telerik klassifiziert die neueste Zielplattform aber noch als "</w:t>
       </w:r>
       <w:r>
         <w:t>proof of concept</w:t>
@@ -1229,15 +1205,7 @@
         <w:t xml:space="preserve">großer </w:t>
       </w:r>
       <w:r>
-        <w:t xml:space="preserve">Fundus aus kurzen Schnipseln bis ganzen Bibliotheken zur Auswahl. Es gilt lediglich zu beachten, dass in </w:t>
-      </w:r>
-      <w:proofErr w:type="spellStart"/>
-      <w:r>
-        <w:t>NativeScript</w:t>
-      </w:r>
-      <w:proofErr w:type="spellEnd"/>
-      <w:r>
-        <w:t xml:space="preserve"> keinen DOM </w:t>
+        <w:t xml:space="preserve">Fundus aus kurzen Schnipseln bis ganzen Bibliotheken zur Auswahl. Es gilt lediglich zu beachten, dass in NativeScript keinen DOM </w:t>
       </w:r>
       <w:r>
         <w:t>existiert</w:t>
@@ -1297,69 +1265,18 @@
           <w:lang w:val="en-US"/>
         </w:rPr>
       </w:pPr>
-      <w:proofErr w:type="spellStart"/>
-      <w:proofErr w:type="gramStart"/>
-      <w:r>
-        <w:rPr>
-          <w:lang w:val="en-US"/>
-        </w:rPr>
-        <w:t>var</w:t>
-      </w:r>
-      <w:proofErr w:type="spellEnd"/>
-      <w:proofErr w:type="gramEnd"/>
-      <w:r>
-        <w:rPr>
-          <w:lang w:val="en-US"/>
-        </w:rPr>
-        <w:t xml:space="preserve"> moment = require("moment");</w:t>
+      <w:r>
+        <w:rPr>
+          <w:lang w:val="en-US"/>
+        </w:rPr>
+        <w:t>var moment = require("moment");</w:t>
       </w:r>
       <w:r>
         <w:rPr>
           <w:lang w:val="en-US"/>
         </w:rPr>
         <w:br/>
-      </w:r>
-      <w:proofErr w:type="spellStart"/>
-      <w:r>
-        <w:rPr>
-          <w:lang w:val="en-US"/>
-        </w:rPr>
-        <w:t>var</w:t>
-      </w:r>
-      <w:proofErr w:type="spellEnd"/>
-      <w:r>
-        <w:rPr>
-          <w:lang w:val="en-US"/>
-        </w:rPr>
-        <w:t xml:space="preserve"> </w:t>
-      </w:r>
-      <w:proofErr w:type="spellStart"/>
-      <w:r>
-        <w:rPr>
-          <w:lang w:val="en-US"/>
-        </w:rPr>
-        <w:t>formattedTime</w:t>
-      </w:r>
-      <w:proofErr w:type="spellEnd"/>
-      <w:r>
-        <w:rPr>
-          <w:lang w:val="en-US"/>
-        </w:rPr>
-        <w:t xml:space="preserve"> = new moment().format("</w:t>
-      </w:r>
-      <w:proofErr w:type="spellStart"/>
-      <w:r>
-        <w:rPr>
-          <w:lang w:val="en-US"/>
-        </w:rPr>
-        <w:t>HH:mm:ss</w:t>
-      </w:r>
-      <w:proofErr w:type="spellEnd"/>
-      <w:r>
-        <w:rPr>
-          <w:lang w:val="en-US"/>
-        </w:rPr>
-        <w:t>");</w:t>
+        <w:t>var formattedTime = new moment().format("HH:mm:ss");</w:t>
       </w:r>
     </w:p>
     <w:p>
@@ -1691,15 +1608,7 @@
         <w:t xml:space="preserve"> benötigen</w:t>
       </w:r>
       <w:r>
-        <w:t xml:space="preserve">, so gibt es von </w:t>
-      </w:r>
-      <w:proofErr w:type="spellStart"/>
-      <w:r>
-        <w:t>Telerik</w:t>
-      </w:r>
-      <w:proofErr w:type="spellEnd"/>
-      <w:r>
-        <w:t xml:space="preserve"> entsprechende kostenpflichtige Angebote. </w:t>
+        <w:t xml:space="preserve">, so gibt es von Telerik entsprechende kostenpflichtige Angebote. </w:t>
       </w:r>
       <w:r>
         <w:t xml:space="preserve">Lizenzpflichtig </w:t>
@@ -1744,26 +1653,10 @@
         <w:t>integrierte</w:t>
       </w:r>
       <w:r>
-        <w:t xml:space="preserve"> Entwicklungsumgebung „</w:t>
-      </w:r>
-      <w:proofErr w:type="spellStart"/>
-      <w:r>
-        <w:t>Telerik</w:t>
-      </w:r>
-      <w:proofErr w:type="spellEnd"/>
-      <w:r>
-        <w:t xml:space="preserve"> Plattform</w:t>
-      </w:r>
-      <w:r>
-        <w:t xml:space="preserve"> </w:t>
-      </w:r>
-      <w:proofErr w:type="spellStart"/>
-      <w:r>
-        <w:t>by</w:t>
-      </w:r>
-      <w:proofErr w:type="spellEnd"/>
-      <w:r>
-        <w:t xml:space="preserve"> Progress</w:t>
+        <w:t xml:space="preserve"> Entwicklungsumgebung „Telerik Plattform</w:t>
+      </w:r>
+      <w:r>
+        <w:t xml:space="preserve"> by Progress</w:t>
       </w:r>
       <w:r>
         <w:t>“</w:t>
@@ -2132,7 +2025,6 @@
           <w:lang w:val="en-US"/>
         </w:rPr>
       </w:pPr>
-      <w:proofErr w:type="gramStart"/>
       <w:r>
         <w:rPr>
           <w:bCs/>
@@ -2145,15 +2037,7 @@
           <w:bCs/>
           <w:lang w:val="en-US"/>
         </w:rPr>
-        <w:t>--</w:t>
-      </w:r>
-      <w:proofErr w:type="gramEnd"/>
-      <w:r>
-        <w:rPr>
-          <w:bCs/>
-          <w:lang w:val="en-US"/>
-        </w:rPr>
-        <w:t xml:space="preserve"> </w:t>
+        <w:t xml:space="preserve">-- </w:t>
       </w:r>
       <w:r>
         <w:rPr>
@@ -2182,21 +2066,7 @@
           <w:lang w:val="en-US"/>
         </w:rPr>
         <w:br/>
-        <w:t xml:space="preserve">  &lt;</w:t>
-      </w:r>
-      <w:proofErr w:type="spellStart"/>
-      <w:r>
-        <w:rPr>
-          <w:lang w:val="en-US"/>
-        </w:rPr>
-        <w:t>StackLayout</w:t>
-      </w:r>
-      <w:proofErr w:type="spellEnd"/>
-      <w:r>
-        <w:rPr>
-          <w:lang w:val="en-US"/>
-        </w:rPr>
-        <w:t>&gt;</w:t>
+        <w:t xml:space="preserve">  &lt;StackLayout&gt;</w:t>
       </w:r>
       <w:r>
         <w:rPr>
@@ -2210,49 +2080,7 @@
           <w:lang w:val="en-US"/>
         </w:rPr>
         <w:br/>
-        <w:t xml:space="preserve">    &lt;</w:t>
-      </w:r>
-      <w:proofErr w:type="spellStart"/>
-      <w:r>
-        <w:rPr>
-          <w:lang w:val="en-US"/>
-        </w:rPr>
-        <w:t>TextField</w:t>
-      </w:r>
-      <w:proofErr w:type="spellEnd"/>
-      <w:r>
-        <w:rPr>
-          <w:lang w:val="en-US"/>
-        </w:rPr>
-        <w:t xml:space="preserve"> text="{{</w:t>
-      </w:r>
-      <w:proofErr w:type="spellStart"/>
-      <w:r>
-        <w:rPr>
-          <w:lang w:val="en-US"/>
-        </w:rPr>
-        <w:t>nameAttribute</w:t>
-      </w:r>
-      <w:proofErr w:type="spellEnd"/>
-      <w:r>
-        <w:rPr>
-          <w:lang w:val="en-US"/>
-        </w:rPr>
-        <w:t>}}"&gt;&lt;/</w:t>
-      </w:r>
-      <w:proofErr w:type="spellStart"/>
-      <w:r>
-        <w:rPr>
-          <w:lang w:val="en-US"/>
-        </w:rPr>
-        <w:t>TextField</w:t>
-      </w:r>
-      <w:proofErr w:type="spellEnd"/>
-      <w:r>
-        <w:rPr>
-          <w:lang w:val="en-US"/>
-        </w:rPr>
-        <w:t>&gt;</w:t>
+        <w:t xml:space="preserve">    &lt;TextField text="{{nameAttribute}}"&gt;&lt;/TextField&gt;</w:t>
       </w:r>
       <w:r>
         <w:rPr>
@@ -2265,42 +2093,14 @@
           <w:lang w:val="en-US"/>
         </w:rPr>
         <w:lastRenderedPageBreak/>
-        <w:t xml:space="preserve">    &lt;Button text="Press Me" tap="</w:t>
-      </w:r>
-      <w:proofErr w:type="spellStart"/>
-      <w:r>
-        <w:rPr>
-          <w:lang w:val="en-US"/>
-        </w:rPr>
-        <w:t>doSomething</w:t>
-      </w:r>
-      <w:proofErr w:type="spellEnd"/>
-      <w:r>
-        <w:rPr>
-          <w:lang w:val="en-US"/>
-        </w:rPr>
-        <w:t>"&gt;&lt;/Button&gt;</w:t>
+        <w:t xml:space="preserve">    &lt;Button text="Press Me" tap="doSomething"&gt;&lt;/Button&gt;</w:t>
       </w:r>
       <w:r>
         <w:rPr>
           <w:lang w:val="en-US"/>
         </w:rPr>
         <w:br/>
-        <w:t xml:space="preserve">  &lt;/</w:t>
-      </w:r>
-      <w:proofErr w:type="spellStart"/>
-      <w:r>
-        <w:rPr>
-          <w:lang w:val="en-US"/>
-        </w:rPr>
-        <w:t>StackLayout</w:t>
-      </w:r>
-      <w:proofErr w:type="spellEnd"/>
-      <w:r>
-        <w:rPr>
-          <w:lang w:val="en-US"/>
-        </w:rPr>
-        <w:t>&gt;</w:t>
+        <w:t xml:space="preserve">  &lt;/StackLayout&gt;</w:t>
       </w:r>
       <w:r>
         <w:rPr>
@@ -2328,13 +2128,8 @@
       <w:r>
         <w:t>„</w:t>
       </w:r>
-      <w:proofErr w:type="spellStart"/>
-      <w:r>
-        <w:t>Build</w:t>
-      </w:r>
-      <w:proofErr w:type="spellEnd"/>
-      <w:r>
-        <w:t>” der Anwendung wird jeder Tag durch das jeweilige native Äquivalent ersetzt. So wird etwa aus dem „</w:t>
+      <w:r>
+        <w:t>Build” der Anwendung wird jeder Tag durch das jeweilige native Äquivalent ersetzt. So wird etwa aus dem „</w:t>
       </w:r>
       <w:r>
         <w:t>TextField</w:t>
@@ -2549,145 +2344,25 @@
           <w:lang w:val="en-US"/>
         </w:rPr>
       </w:pPr>
-      <w:proofErr w:type="spellStart"/>
-      <w:proofErr w:type="gramStart"/>
-      <w:r>
-        <w:rPr>
-          <w:lang w:val="en-US"/>
-        </w:rPr>
-        <w:t>var</w:t>
-      </w:r>
-      <w:proofErr w:type="spellEnd"/>
-      <w:proofErr w:type="gramEnd"/>
-      <w:r>
-        <w:rPr>
-          <w:lang w:val="en-US"/>
-        </w:rPr>
-        <w:t xml:space="preserve"> </w:t>
-      </w:r>
-      <w:proofErr w:type="spellStart"/>
-      <w:r>
-        <w:rPr>
-          <w:lang w:val="en-US"/>
-        </w:rPr>
-        <w:t>fileManager</w:t>
-      </w:r>
-      <w:proofErr w:type="spellEnd"/>
-      <w:r>
-        <w:rPr>
-          <w:lang w:val="en-US"/>
-        </w:rPr>
-        <w:t xml:space="preserve"> = </w:t>
-      </w:r>
-      <w:proofErr w:type="spellStart"/>
-      <w:r>
-        <w:rPr>
-          <w:lang w:val="en-US"/>
-        </w:rPr>
-        <w:t>NSFileManager.defaultManager</w:t>
-      </w:r>
-      <w:proofErr w:type="spellEnd"/>
-      <w:r>
-        <w:rPr>
-          <w:lang w:val="en-US"/>
-        </w:rPr>
-        <w:t>();</w:t>
+      <w:r>
+        <w:rPr>
+          <w:lang w:val="en-US"/>
+        </w:rPr>
+        <w:t>var fileManager = NSFileManager.defaultManager();</w:t>
       </w:r>
       <w:r>
         <w:rPr>
           <w:lang w:val="en-US"/>
         </w:rPr>
         <w:br/>
-      </w:r>
-      <w:proofErr w:type="spellStart"/>
-      <w:r>
-        <w:rPr>
-          <w:lang w:val="en-US"/>
-        </w:rPr>
-        <w:t>var</w:t>
-      </w:r>
-      <w:proofErr w:type="spellEnd"/>
-      <w:r>
-        <w:rPr>
-          <w:lang w:val="en-US"/>
-        </w:rPr>
-        <w:t xml:space="preserve"> attributes = </w:t>
-      </w:r>
-      <w:proofErr w:type="spellStart"/>
-      <w:r>
-        <w:rPr>
-          <w:lang w:val="en-US"/>
-        </w:rPr>
-        <w:t>fileManager.attributesOfItemAtPathError</w:t>
-      </w:r>
-      <w:proofErr w:type="spellEnd"/>
-      <w:r>
-        <w:rPr>
-          <w:lang w:val="en-US"/>
-        </w:rPr>
-        <w:t>(path);</w:t>
+        <w:t>var attributes = fileManager.attributesOfItemAtPathError(path);</w:t>
       </w:r>
       <w:r>
         <w:rPr>
           <w:lang w:val="en-US"/>
         </w:rPr>
         <w:br/>
-      </w:r>
-      <w:proofErr w:type="spellStart"/>
-      <w:r>
-        <w:rPr>
-          <w:lang w:val="en-US"/>
-        </w:rPr>
-        <w:t>var</w:t>
-      </w:r>
-      <w:proofErr w:type="spellEnd"/>
-      <w:r>
-        <w:rPr>
-          <w:lang w:val="en-US"/>
-        </w:rPr>
-        <w:t xml:space="preserve"> </w:t>
-      </w:r>
-      <w:proofErr w:type="spellStart"/>
-      <w:r>
-        <w:rPr>
-          <w:lang w:val="en-US"/>
-        </w:rPr>
-        <w:t>lastModifiedDate</w:t>
-      </w:r>
-      <w:proofErr w:type="spellEnd"/>
-      <w:r>
-        <w:rPr>
-          <w:lang w:val="en-US"/>
-        </w:rPr>
-        <w:t xml:space="preserve"> = </w:t>
-      </w:r>
-      <w:proofErr w:type="spellStart"/>
-      <w:r>
-        <w:rPr>
-          <w:lang w:val="en-US"/>
-        </w:rPr>
-        <w:t>attributes.objectForKey</w:t>
-      </w:r>
-      <w:proofErr w:type="spellEnd"/>
-      <w:r>
-        <w:rPr>
-          <w:lang w:val="en-US"/>
-        </w:rPr>
-        <w:t>(</w:t>
-      </w:r>
-      <w:proofErr w:type="spellStart"/>
-      <w:r>
-        <w:rPr>
-          <w:lang w:val="en-US"/>
-        </w:rPr>
-        <w:t>this.keyModificationTime</w:t>
-      </w:r>
-      <w:proofErr w:type="spellEnd"/>
-      <w:r>
-        <w:rPr>
-          <w:lang w:val="en-US"/>
-        </w:rPr>
-        <w:t>);</w:t>
+        <w:t>var lastModifiedDate = attributes.objectForKey(this.keyModificationTime);</w:t>
       </w:r>
     </w:p>
     <w:p>
@@ -2723,97 +2398,18 @@
           <w:lang w:val="en-US"/>
         </w:rPr>
       </w:pPr>
-      <w:proofErr w:type="spellStart"/>
-      <w:proofErr w:type="gramStart"/>
-      <w:r>
-        <w:rPr>
-          <w:lang w:val="en-US"/>
-        </w:rPr>
-        <w:t>var</w:t>
-      </w:r>
-      <w:proofErr w:type="spellEnd"/>
-      <w:proofErr w:type="gramEnd"/>
-      <w:r>
-        <w:rPr>
-          <w:lang w:val="en-US"/>
-        </w:rPr>
-        <w:t xml:space="preserve"> </w:t>
-      </w:r>
-      <w:proofErr w:type="spellStart"/>
-      <w:r>
-        <w:rPr>
-          <w:lang w:val="en-US"/>
-        </w:rPr>
-        <w:t>javaFile</w:t>
-      </w:r>
-      <w:proofErr w:type="spellEnd"/>
-      <w:r>
-        <w:rPr>
-          <w:lang w:val="en-US"/>
-        </w:rPr>
-        <w:t xml:space="preserve"> = new </w:t>
-      </w:r>
-      <w:proofErr w:type="spellStart"/>
-      <w:r>
-        <w:rPr>
-          <w:lang w:val="en-US"/>
-        </w:rPr>
-        <w:t>java.io.File</w:t>
-      </w:r>
-      <w:proofErr w:type="spellEnd"/>
-      <w:r>
-        <w:rPr>
-          <w:lang w:val="en-US"/>
-        </w:rPr>
-        <w:t>(path);</w:t>
+      <w:r>
+        <w:rPr>
+          <w:lang w:val="en-US"/>
+        </w:rPr>
+        <w:t>var javaFile = new java.io.File(path);</w:t>
       </w:r>
       <w:r>
         <w:rPr>
           <w:lang w:val="en-US"/>
         </w:rPr>
         <w:br/>
-      </w:r>
-      <w:proofErr w:type="spellStart"/>
-      <w:r>
-        <w:rPr>
-          <w:lang w:val="en-US"/>
-        </w:rPr>
-        <w:t>var</w:t>
-      </w:r>
-      <w:proofErr w:type="spellEnd"/>
-      <w:r>
-        <w:rPr>
-          <w:lang w:val="en-US"/>
-        </w:rPr>
-        <w:t xml:space="preserve"> </w:t>
-      </w:r>
-      <w:proofErr w:type="spellStart"/>
-      <w:r>
-        <w:rPr>
-          <w:lang w:val="en-US"/>
-        </w:rPr>
-        <w:t>lastModifiedDate</w:t>
-      </w:r>
-      <w:proofErr w:type="spellEnd"/>
-      <w:r>
-        <w:rPr>
-          <w:lang w:val="en-US"/>
-        </w:rPr>
-        <w:t xml:space="preserve"> = new Date(</w:t>
-      </w:r>
-      <w:proofErr w:type="spellStart"/>
-      <w:r>
-        <w:rPr>
-          <w:lang w:val="en-US"/>
-        </w:rPr>
-        <w:t>javaFile.lastModified</w:t>
-      </w:r>
-      <w:proofErr w:type="spellEnd"/>
-      <w:r>
-        <w:rPr>
-          <w:lang w:val="en-US"/>
-        </w:rPr>
-        <w:t>());</w:t>
+        <w:t>var lastModifiedDate = new Date(javaFile.lastModified());</w:t>
       </w:r>
     </w:p>
     <w:p>
@@ -2829,11 +2425,7 @@
         <w:pStyle w:val="text"/>
       </w:pPr>
       <w:r>
-        <w:t xml:space="preserve">Das Beste an der gezeigten Syntax ist die Tatsache, dass </w:t>
-      </w:r>
-      <w:proofErr w:type="gramStart"/>
-      <w:r>
-        <w:t xml:space="preserve">sowohl  Namespaces, als </w:t>
+        <w:t xml:space="preserve">Das Beste an der gezeigten Syntax ist die Tatsache, dass sowohl  Namespaces, als </w:t>
       </w:r>
       <w:r>
         <w:t xml:space="preserve">auch </w:t>
@@ -2863,11 +2455,7 @@
         <w:t>-Dokumentation</w:t>
       </w:r>
       <w:r>
-        <w:t xml:space="preserve"> entspricht</w:t>
-      </w:r>
-      <w:proofErr w:type="gramEnd"/>
-      <w:r>
-        <w:t>. Dasselbe gilt für Fremd</w:t>
+        <w:t xml:space="preserve"> entspricht. Dasselbe gilt für Fremd</w:t>
       </w:r>
       <w:r>
         <w:softHyphen/>
@@ -2929,15 +2517,7 @@
         <w:t>werden</w:t>
       </w:r>
       <w:r>
-        <w:t xml:space="preserve"> von </w:t>
-      </w:r>
-      <w:proofErr w:type="spellStart"/>
-      <w:r>
-        <w:t>Telerik</w:t>
-      </w:r>
-      <w:proofErr w:type="spellEnd"/>
-      <w:r>
-        <w:t xml:space="preserve"> in einem ausführlichen Artikel beschrieben [</w:t>
+        <w:t xml:space="preserve"> von Telerik in einem ausführlichen Artikel beschrieben [</w:t>
       </w:r>
       <w:r>
         <w:rPr>
@@ -3045,20 +2625,7 @@
           <w:lang w:val="en-US"/>
         </w:rPr>
         <w:br/>
-      </w:r>
-      <w:proofErr w:type="gramStart"/>
-      <w:r>
-        <w:rPr>
-          <w:lang w:val="en-US"/>
-        </w:rPr>
-        <w:t xml:space="preserve"> </w:t>
-      </w:r>
-      <w:proofErr w:type="gramEnd"/>
-      <w:r>
-        <w:rPr>
-          <w:lang w:val="en-US"/>
-        </w:rPr>
-        <w:t xml:space="preserve"> font-size: 20;</w:t>
+        <w:t xml:space="preserve">  font-size: 20;</w:t>
       </w:r>
       <w:r>
         <w:rPr>
@@ -3159,21 +2726,7 @@
           <w:lang w:val="en-US"/>
         </w:rPr>
         <w:br/>
-        <w:t>@</w:t>
-      </w:r>
-      <w:proofErr w:type="spellStart"/>
-      <w:r>
-        <w:rPr>
-          <w:lang w:val="en-US"/>
-        </w:rPr>
-        <w:t>keyframes</w:t>
-      </w:r>
-      <w:proofErr w:type="spellEnd"/>
-      <w:r>
-        <w:rPr>
-          <w:lang w:val="en-US"/>
-        </w:rPr>
-        <w:t xml:space="preserve"> </w:t>
+        <w:t xml:space="preserve">@keyframes </w:t>
       </w:r>
       <w:r>
         <w:rPr>
@@ -3512,15 +3065,7 @@
         <w:t xml:space="preserve"> </w:t>
       </w:r>
       <w:r>
-        <w:t xml:space="preserve">Die Synergien aus beiden Projekten sind offenkundig und so arbeiten die Teams von </w:t>
-      </w:r>
-      <w:proofErr w:type="spellStart"/>
-      <w:r>
-        <w:t>Telerik</w:t>
-      </w:r>
-      <w:proofErr w:type="spellEnd"/>
-      <w:r>
-        <w:t xml:space="preserve"> und Google seit nun fast einem Jahr zusammen, um </w:t>
+        <w:t xml:space="preserve">Die Synergien aus beiden Projekten sind offenkundig und so arbeiten die Teams von Telerik und Google seit nun fast einem Jahr zusammen, um </w:t>
       </w:r>
       <w:r>
         <w:t xml:space="preserve">eine </w:t>
@@ -3546,13 +3091,10 @@
         <w:t xml:space="preserve">Lassen Sie uns doch einfach als Beispiel </w:t>
       </w:r>
       <w:r>
-        <w:t>einen initialen</w:t>
-      </w:r>
-      <w:r>
-        <w:t xml:space="preserve"> </w:t>
-      </w:r>
-      <w:r>
-        <w:t>Registrierungs</w:t>
+        <w:t xml:space="preserve">einen </w:t>
+      </w:r>
+      <w:r>
+        <w:t>Login</w:t>
       </w:r>
       <w:r>
         <w:t xml:space="preserve">-Screen mit </w:t>
@@ -3599,13 +3141,13 @@
         <w:t xml:space="preserve"> </w:t>
       </w:r>
       <w:r>
-        <w:t>Registrierung</w:t>
+        <w:t>Anmeldung</w:t>
       </w:r>
       <w:r>
         <w:t xml:space="preserve"> beinhaltet</w:t>
       </w:r>
       <w:r>
-        <w:t xml:space="preserve"> und die neuen Zugangsdaten zum Backend senden soll</w:t>
+        <w:t xml:space="preserve"> und die Zugangsdaten zum Backend senden soll</w:t>
       </w:r>
       <w:r>
         <w:t>:</w:t>
@@ -3625,17 +3167,8 @@
           <w:bCs/>
           <w:lang w:val="en-US"/>
         </w:rPr>
-        <w:t xml:space="preserve">// </w:t>
-      </w:r>
-      <w:proofErr w:type="spellStart"/>
-      <w:r>
-        <w:rPr>
-          <w:bCs/>
-          <w:lang w:val="en-US"/>
-        </w:rPr>
-        <w:t>TypeScript</w:t>
-      </w:r>
-      <w:proofErr w:type="spellEnd"/>
+        <w:t>// TypeScript</w:t>
+      </w:r>
     </w:p>
     <w:p>
       <w:pPr>
@@ -3645,19 +3178,11 @@
           <w:lang w:val="en-US"/>
         </w:rPr>
       </w:pPr>
-      <w:proofErr w:type="gramStart"/>
-      <w:r>
-        <w:rPr>
-          <w:lang w:val="en-US"/>
-        </w:rPr>
-        <w:t>import</w:t>
-      </w:r>
-      <w:proofErr w:type="gramEnd"/>
-      <w:r>
-        <w:rPr>
-          <w:lang w:val="en-US"/>
-        </w:rPr>
-        <w:t xml:space="preserve"> {Injectable} from "angular2/core";</w:t>
+      <w:r>
+        <w:rPr>
+          <w:lang w:val="en-US"/>
+        </w:rPr>
+        <w:t>import {Injectable} from "angular2/core";</w:t>
       </w:r>
       <w:r>
         <w:rPr>
@@ -3687,182 +3212,138 @@
         <w:rPr>
           <w:lang w:val="en-US"/>
         </w:rPr>
-        <w:t xml:space="preserve">export class </w:t>
-      </w:r>
-      <w:proofErr w:type="spellStart"/>
-      <w:r>
-        <w:rPr>
-          <w:lang w:val="en-US"/>
-        </w:rPr>
+        <w:t>export class UserService {</w:t>
+      </w:r>
+      <w:r>
+        <w:rPr>
+          <w:lang w:val="en-US"/>
+        </w:rPr>
+        <w:br/>
+      </w:r>
+      <w:r>
+        <w:rPr>
+          <w:lang w:val="en-US"/>
+        </w:rPr>
+        <w:t xml:space="preserve">  </w:t>
+      </w:r>
+      <w:r>
+        <w:rPr>
+          <w:lang w:val="en-US"/>
+        </w:rPr>
+        <w:t>login</w:t>
+      </w:r>
+      <w:r>
+        <w:rPr>
+          <w:lang w:val="en-US"/>
+        </w:rPr>
+        <w:t>(userName: String, password: String) {</w:t>
+      </w:r>
+      <w:r>
+        <w:rPr>
+          <w:lang w:val="en-US"/>
+        </w:rPr>
+        <w:br/>
+      </w:r>
+      <w:r>
+        <w:rPr>
+          <w:lang w:val="en-US"/>
+        </w:rPr>
+        <w:t xml:space="preserve">    return doSomeMagicHereAndReturnPromise();</w:t>
+      </w:r>
+      <w:r>
+        <w:rPr>
+          <w:lang w:val="en-US"/>
+        </w:rPr>
+        <w:br/>
+      </w:r>
+      <w:r>
+        <w:rPr>
+          <w:lang w:val="en-US"/>
+        </w:rPr>
+        <w:t xml:space="preserve">  }</w:t>
+      </w:r>
+      <w:r>
+        <w:rPr>
+          <w:lang w:val="en-US"/>
+        </w:rPr>
+        <w:br/>
+      </w:r>
+      <w:r>
+        <w:rPr>
+          <w:lang w:val="en-US"/>
+        </w:rPr>
+        <w:t>}</w:t>
+      </w:r>
+    </w:p>
+    <w:p>
+      <w:pPr>
+        <w:pStyle w:val="bildunterschrift"/>
+      </w:pPr>
+      <w:r>
+        <w:t>Der UserService</w:t>
+      </w:r>
+      <w:r>
+        <w:t xml:space="preserve"> kapselt die </w:t>
+      </w:r>
+      <w:r>
+        <w:t>eigentliche</w:t>
+      </w:r>
+      <w:r>
+        <w:t xml:space="preserve"> </w:t>
+      </w:r>
+      <w:r>
+        <w:t>Login</w:t>
+      </w:r>
+      <w:r>
+        <w:t>-</w:t>
+      </w:r>
+      <w:r>
+        <w:t>Funktionalität</w:t>
+      </w:r>
+    </w:p>
+    <w:p>
+      <w:pPr>
+        <w:pStyle w:val="text"/>
+      </w:pPr>
+      <w:r>
+        <w:t xml:space="preserve">Die wichtigsten Grundbausteine in Angular 2 sind Komponenten. Komponenten definieren ganze Seiten, einzelne UI-Elemente </w:t>
+      </w:r>
+      <w:r>
+        <w:t>und Routen</w:t>
+      </w:r>
+      <w:r>
+        <w:t>. Eine Komponente</w:t>
+      </w:r>
+      <w:r>
+        <w:t xml:space="preserve"> hat immer</w:t>
+      </w:r>
+      <w:r>
+        <w:t xml:space="preserve"> ein Template, welches aber im Falle von NativeScrip</w:t>
+      </w:r>
+      <w:r>
+        <w:t>t kein normales HTML beinhaltet. Angular 2 sorgt auch gleich noch per „Dependendy-Injection“ (DI) für die Verdrahtung v</w:t>
+      </w:r>
+      <w:r>
+        <w:t xml:space="preserve">on UserService und Komponente, so dass </w:t>
+      </w:r>
+      <w:r>
+        <w:t>wir uns</w:t>
+      </w:r>
+      <w:r>
+        <w:t xml:space="preserve"> um die </w:t>
+      </w:r>
+      <w:r>
+        <w:t>Initialisierung</w:t>
+      </w:r>
+      <w:r>
+        <w:t xml:space="preserve"> des </w:t>
+      </w:r>
+      <w:r>
+        <w:t xml:space="preserve"> </w:t>
+      </w:r>
+      <w:r>
         <w:t>UserService</w:t>
       </w:r>
-      <w:proofErr w:type="spellEnd"/>
-      <w:r>
-        <w:rPr>
-          <w:lang w:val="en-US"/>
-        </w:rPr>
-        <w:t xml:space="preserve"> {</w:t>
-      </w:r>
-      <w:r>
-        <w:rPr>
-          <w:lang w:val="en-US"/>
-        </w:rPr>
-        <w:br/>
-      </w:r>
-      <w:r>
-        <w:rPr>
-          <w:lang w:val="en-US"/>
-        </w:rPr>
-        <w:t xml:space="preserve">  </w:t>
-      </w:r>
-      <w:r>
-        <w:rPr>
-          <w:lang w:val="en-US"/>
-        </w:rPr>
-        <w:t>signup</w:t>
-      </w:r>
-      <w:r>
-        <w:rPr>
-          <w:lang w:val="en-US"/>
-        </w:rPr>
-        <w:t>(</w:t>
-      </w:r>
-      <w:proofErr w:type="spellStart"/>
-      <w:r>
-        <w:rPr>
-          <w:lang w:val="en-US"/>
-        </w:rPr>
-        <w:t>userName</w:t>
-      </w:r>
-      <w:proofErr w:type="spellEnd"/>
-      <w:r>
-        <w:rPr>
-          <w:lang w:val="en-US"/>
-        </w:rPr>
-        <w:t>: String, password: String) {</w:t>
-      </w:r>
-      <w:r>
-        <w:rPr>
-          <w:lang w:val="en-US"/>
-        </w:rPr>
-        <w:br/>
-      </w:r>
-      <w:r>
-        <w:rPr>
-          <w:lang w:val="en-US"/>
-        </w:rPr>
-        <w:t xml:space="preserve">    return </w:t>
-      </w:r>
-      <w:proofErr w:type="spellStart"/>
-      <w:r>
-        <w:rPr>
-          <w:lang w:val="en-US"/>
-        </w:rPr>
-        <w:t>doSomeMagicHereAndReturnPromise</w:t>
-      </w:r>
-      <w:proofErr w:type="spellEnd"/>
-      <w:r>
-        <w:rPr>
-          <w:lang w:val="en-US"/>
-        </w:rPr>
-        <w:t>();</w:t>
-      </w:r>
-      <w:r>
-        <w:rPr>
-          <w:lang w:val="en-US"/>
-        </w:rPr>
-        <w:br/>
-      </w:r>
-      <w:r>
-        <w:rPr>
-          <w:lang w:val="en-US"/>
-        </w:rPr>
-        <w:t xml:space="preserve">  }</w:t>
-      </w:r>
-      <w:r>
-        <w:rPr>
-          <w:lang w:val="en-US"/>
-        </w:rPr>
-        <w:br/>
-      </w:r>
-      <w:r>
-        <w:rPr>
-          <w:lang w:val="en-US"/>
-        </w:rPr>
-        <w:t>}</w:t>
-      </w:r>
-    </w:p>
-    <w:p>
-      <w:pPr>
-        <w:pStyle w:val="bildunterschrift"/>
-      </w:pPr>
-      <w:r>
-        <w:t>Der UserService</w:t>
-      </w:r>
-      <w:r>
-        <w:t xml:space="preserve"> kapselt die </w:t>
-      </w:r>
-      <w:r>
-        <w:t>eigentliche</w:t>
-      </w:r>
-      <w:r>
-        <w:t xml:space="preserve"> </w:t>
-      </w:r>
-      <w:r>
-        <w:t>Registrierungs</w:t>
-      </w:r>
-      <w:r>
-        <w:t>-</w:t>
-      </w:r>
-      <w:r>
-        <w:t>Funktionalität</w:t>
-      </w:r>
-    </w:p>
-    <w:p>
-      <w:pPr>
-        <w:pStyle w:val="text"/>
-      </w:pPr>
-      <w:r>
-        <w:t xml:space="preserve">Die wichtigsten Grundbausteine in Angular 2 sind Komponenten. Komponenten definieren ganze Seiten, einzelne UI-Elemente </w:t>
-      </w:r>
-      <w:r>
-        <w:t>und Routen</w:t>
-      </w:r>
-      <w:r>
-        <w:t>. Eine Komponente</w:t>
-      </w:r>
-      <w:r>
-        <w:t xml:space="preserve"> hat immer</w:t>
-      </w:r>
-      <w:r>
-        <w:t xml:space="preserve"> ein Template, welches aber im Falle von NativeScrip</w:t>
-      </w:r>
-      <w:r>
-        <w:t>t kein normales HTML beinhaltet. Angular 2 sorgt auch gleich noch per „Dependendy-Injection“ (DI) für die Verdrahtung v</w:t>
-      </w:r>
-      <w:r>
-        <w:t xml:space="preserve">on UserService und Komponente, so dass </w:t>
-      </w:r>
-      <w:r>
-        <w:t>wir uns</w:t>
-      </w:r>
-      <w:r>
-        <w:t xml:space="preserve"> um die </w:t>
-      </w:r>
-      <w:r>
-        <w:t>Initialisierung</w:t>
-      </w:r>
-      <w:r>
-        <w:t xml:space="preserve"> des </w:t>
-      </w:r>
-      <w:r>
-        <w:t xml:space="preserve"> </w:t>
-      </w:r>
-      <w:proofErr w:type="spellStart"/>
-      <w:r>
-        <w:t>UserService</w:t>
-      </w:r>
-      <w:proofErr w:type="spellEnd"/>
       <w:r>
         <w:t xml:space="preserve"> nicht zu </w:t>
       </w:r>
@@ -3890,17 +3371,8 @@
           <w:bCs/>
           <w:lang w:val="en-US"/>
         </w:rPr>
-        <w:t xml:space="preserve">// </w:t>
-      </w:r>
-      <w:proofErr w:type="spellStart"/>
-      <w:r>
-        <w:rPr>
-          <w:bCs/>
-          <w:lang w:val="en-US"/>
-        </w:rPr>
-        <w:t>TypeScript</w:t>
-      </w:r>
-      <w:proofErr w:type="spellEnd"/>
+        <w:t>// TypeScript</w:t>
+      </w:r>
     </w:p>
     <w:p>
       <w:pPr>
@@ -3919,21 +3391,7 @@
         <w:rPr>
           <w:lang w:val="en-US"/>
         </w:rPr>
-        <w:t>port {</w:t>
-      </w:r>
-      <w:proofErr w:type="spellStart"/>
-      <w:r>
-        <w:rPr>
-          <w:lang w:val="en-US"/>
-        </w:rPr>
-        <w:t>UserService</w:t>
-      </w:r>
-      <w:proofErr w:type="spellEnd"/>
-      <w:r>
-        <w:rPr>
-          <w:lang w:val="en-US"/>
-        </w:rPr>
-        <w:t>} from "./user-</w:t>
+        <w:t>port {UserService} from "./user.</w:t>
       </w:r>
       <w:r>
         <w:rPr>
@@ -3975,21 +3433,7 @@
         <w:rPr>
           <w:lang w:val="en-US"/>
         </w:rPr>
-        <w:t xml:space="preserve">  providers: [</w:t>
-      </w:r>
-      <w:proofErr w:type="spellStart"/>
-      <w:r>
-        <w:rPr>
-          <w:lang w:val="en-US"/>
-        </w:rPr>
-        <w:t>UserService</w:t>
-      </w:r>
-      <w:proofErr w:type="spellEnd"/>
-      <w:r>
-        <w:rPr>
-          <w:lang w:val="en-US"/>
-        </w:rPr>
-        <w:t>],</w:t>
+        <w:t xml:space="preserve">  providers: [UserService],</w:t>
       </w:r>
       <w:r>
         <w:rPr>
@@ -4001,45 +3445,195 @@
         <w:rPr>
           <w:lang w:val="en-US"/>
         </w:rPr>
+        <w:t xml:space="preserve">  templateUrl: "pages/</w:t>
+      </w:r>
+      <w:r>
+        <w:rPr>
+          <w:lang w:val="en-US"/>
+        </w:rPr>
+        <w:t>login</w:t>
+      </w:r>
+      <w:r>
+        <w:rPr>
+          <w:lang w:val="en-US"/>
+        </w:rPr>
+        <w:t>/</w:t>
+      </w:r>
+      <w:r>
+        <w:rPr>
+          <w:lang w:val="en-US"/>
+        </w:rPr>
+        <w:t>login</w:t>
+      </w:r>
+      <w:r>
+        <w:rPr>
+          <w:lang w:val="en-US"/>
+        </w:rPr>
+        <w:t>.html"</w:t>
+      </w:r>
+      <w:r>
+        <w:rPr>
+          <w:lang w:val="en-US"/>
+        </w:rPr>
+        <w:br/>
+      </w:r>
+      <w:r>
+        <w:rPr>
+          <w:lang w:val="en-US"/>
+        </w:rPr>
+        <w:t>})</w:t>
+      </w:r>
+      <w:r>
+        <w:rPr>
+          <w:lang w:val="en-US"/>
+        </w:rPr>
+        <w:br/>
+      </w:r>
+      <w:r>
+        <w:rPr>
+          <w:lang w:val="en-US"/>
+        </w:rPr>
+        <w:t xml:space="preserve">export class </w:t>
+      </w:r>
+      <w:bookmarkStart w:id="3" w:name="_Hlk449397930"/>
+      <w:r>
+        <w:rPr>
+          <w:lang w:val="en-US"/>
+        </w:rPr>
+        <w:t>Login</w:t>
+      </w:r>
+      <w:r>
+        <w:rPr>
+          <w:lang w:val="en-US"/>
+        </w:rPr>
+        <w:t xml:space="preserve">Page </w:t>
+      </w:r>
+      <w:bookmarkEnd w:id="3"/>
+      <w:r>
+        <w:rPr>
+          <w:lang w:val="en-US"/>
+        </w:rPr>
+        <w:t>{</w:t>
+      </w:r>
+      <w:r>
+        <w:rPr>
+          <w:lang w:val="en-US"/>
+        </w:rPr>
+        <w:br/>
+      </w:r>
+      <w:r>
+        <w:rPr>
+          <w:lang w:val="en-US"/>
+        </w:rPr>
+        <w:t xml:space="preserve">  userName: String;</w:t>
+      </w:r>
+      <w:r>
+        <w:rPr>
+          <w:lang w:val="en-US"/>
+        </w:rPr>
+        <w:br/>
+      </w:r>
+      <w:r>
+        <w:rPr>
+          <w:lang w:val="en-US"/>
+        </w:rPr>
+        <w:t xml:space="preserve">  password: String;</w:t>
+      </w:r>
+      <w:r>
+        <w:rPr>
+          <w:lang w:val="en-US"/>
+        </w:rPr>
+        <w:br/>
+      </w:r>
+      <w:r>
+        <w:rPr>
+          <w:lang w:val="en-US"/>
+        </w:rPr>
+        <w:br/>
+      </w:r>
+      <w:r>
+        <w:rPr>
+          <w:lang w:val="en-US"/>
+        </w:rPr>
+        <w:t xml:space="preserve">  constructor(private _userService: UserService) {</w:t>
+      </w:r>
+      <w:r>
+        <w:rPr>
+          <w:lang w:val="en-US"/>
+        </w:rPr>
+        <w:br/>
+      </w:r>
+      <w:r>
+        <w:rPr>
+          <w:lang w:val="en-US"/>
+        </w:rPr>
+        <w:t xml:space="preserve">    this.username = "user@</w:t>
+      </w:r>
+      <w:r>
+        <w:rPr>
+          <w:lang w:val="en-US"/>
+        </w:rPr>
+        <w:t>example</w:t>
+      </w:r>
+      <w:r>
+        <w:rPr>
+          <w:lang w:val="en-US"/>
+        </w:rPr>
+        <w:t>.org";</w:t>
+      </w:r>
+      <w:r>
+        <w:rPr>
+          <w:lang w:val="en-US"/>
+        </w:rPr>
+        <w:br/>
+      </w:r>
+      <w:r>
+        <w:rPr>
+          <w:lang w:val="en-US"/>
+        </w:rPr>
+        <w:t xml:space="preserve">    this.password = "password";</w:t>
+      </w:r>
+      <w:r>
+        <w:rPr>
+          <w:lang w:val="en-US"/>
+        </w:rPr>
+        <w:br/>
+      </w:r>
+      <w:r>
+        <w:rPr>
+          <w:lang w:val="en-US"/>
+        </w:rPr>
+        <w:t xml:space="preserve">  }</w:t>
+      </w:r>
+      <w:r>
+        <w:rPr>
+          <w:lang w:val="en-US"/>
+        </w:rPr>
+        <w:br/>
+      </w:r>
+      <w:r>
+        <w:rPr>
+          <w:lang w:val="en-US"/>
+        </w:rPr>
+        <w:br/>
+      </w:r>
+      <w:r>
+        <w:rPr>
+          <w:lang w:val="en-US"/>
+        </w:rPr>
         <w:t xml:space="preserve">  </w:t>
       </w:r>
-      <w:proofErr w:type="spellStart"/>
-      <w:r>
-        <w:rPr>
-          <w:lang w:val="en-US"/>
-        </w:rPr>
-        <w:t>templateUrl</w:t>
-      </w:r>
-      <w:proofErr w:type="spellEnd"/>
-      <w:r>
-        <w:rPr>
-          <w:lang w:val="en-US"/>
-        </w:rPr>
-        <w:t>: "pages/</w:t>
-      </w:r>
-      <w:r>
-        <w:rPr>
-          <w:lang w:val="en-US"/>
-        </w:rPr>
-        <w:t>signup</w:t>
-      </w:r>
-      <w:r>
-        <w:rPr>
-          <w:lang w:val="en-US"/>
-        </w:rPr>
-        <w:t>/</w:t>
-      </w:r>
-      <w:r>
-        <w:rPr>
-          <w:lang w:val="en-US"/>
-        </w:rPr>
-        <w:t>signup</w:t>
-      </w:r>
-      <w:r>
-        <w:rPr>
-          <w:lang w:val="en-US"/>
-        </w:rPr>
-        <w:t>.html"</w:t>
+      <w:r>
+        <w:rPr>
+          <w:lang w:val="en-US"/>
+        </w:rPr>
+        <w:t>login</w:t>
+      </w:r>
+      <w:r>
+        <w:rPr>
+          <w:lang w:val="en-US"/>
+        </w:rPr>
+        <w:t>() {</w:t>
       </w:r>
       <w:r>
         <w:rPr>
@@ -4051,7 +3645,19 @@
         <w:rPr>
           <w:lang w:val="en-US"/>
         </w:rPr>
-        <w:t>})</w:t>
+        <w:t xml:space="preserve">    this._userService.</w:t>
+      </w:r>
+      <w:r>
+        <w:rPr>
+          <w:lang w:val="en-US"/>
+        </w:rPr>
+        <w:t>login</w:t>
+      </w:r>
+      <w:r>
+        <w:rPr>
+          <w:lang w:val="en-US"/>
+        </w:rPr>
+        <w:t>(this.username, this.password)</w:t>
       </w:r>
       <w:r>
         <w:rPr>
@@ -4063,35 +3669,7 @@
         <w:rPr>
           <w:lang w:val="en-US"/>
         </w:rPr>
-        <w:t xml:space="preserve">export class </w:t>
-      </w:r>
-      <w:bookmarkStart w:id="3" w:name="_Hlk449397930"/>
-      <w:proofErr w:type="spellStart"/>
-      <w:r>
-        <w:rPr>
-          <w:lang w:val="en-US"/>
-        </w:rPr>
-        <w:t>Signup</w:t>
-      </w:r>
-      <w:r>
-        <w:rPr>
-          <w:lang w:val="en-US"/>
-        </w:rPr>
-        <w:t>Page</w:t>
-      </w:r>
-      <w:proofErr w:type="spellEnd"/>
-      <w:r>
-        <w:rPr>
-          <w:lang w:val="en-US"/>
-        </w:rPr>
-        <w:t xml:space="preserve"> </w:t>
-      </w:r>
-      <w:bookmarkEnd w:id="3"/>
-      <w:r>
-        <w:rPr>
-          <w:lang w:val="en-US"/>
-        </w:rPr>
-        <w:t>{</w:t>
+        <w:t xml:space="preserve">      .subscribe(</w:t>
       </w:r>
       <w:r>
         <w:rPr>
@@ -4103,21 +3681,31 @@
         <w:rPr>
           <w:lang w:val="en-US"/>
         </w:rPr>
-        <w:t xml:space="preserve">  </w:t>
-      </w:r>
-      <w:proofErr w:type="spellStart"/>
-      <w:r>
-        <w:rPr>
-          <w:lang w:val="en-US"/>
-        </w:rPr>
-        <w:t>userName</w:t>
-      </w:r>
-      <w:proofErr w:type="spellEnd"/>
-      <w:r>
-        <w:rPr>
-          <w:lang w:val="en-US"/>
-        </w:rPr>
-        <w:t>: String;</w:t>
+        <w:t xml:space="preserve">      </w:t>
+      </w:r>
+      <w:r>
+        <w:rPr>
+          <w:lang w:val="en-US"/>
+        </w:rPr>
+        <w:t xml:space="preserve">  () =&gt; doSomethingOnSuccessful</w:t>
+      </w:r>
+      <w:r>
+        <w:rPr>
+          <w:lang w:val="en-US"/>
+        </w:rPr>
+        <w:t>Login</w:t>
+      </w:r>
+      <w:r>
+        <w:rPr>
+          <w:lang w:val="en-US"/>
+        </w:rPr>
+        <w:t xml:space="preserve"> </w:t>
+      </w:r>
+      <w:r>
+        <w:rPr>
+          <w:lang w:val="en-US"/>
+        </w:rPr>
+        <w:t>(),</w:t>
       </w:r>
       <w:r>
         <w:rPr>
@@ -4129,287 +3717,13 @@
         <w:rPr>
           <w:lang w:val="en-US"/>
         </w:rPr>
-        <w:t xml:space="preserve">  password: String;</w:t>
-      </w:r>
-      <w:r>
-        <w:rPr>
-          <w:lang w:val="en-US"/>
-        </w:rPr>
-        <w:br/>
-      </w:r>
-      <w:r>
-        <w:rPr>
-          <w:lang w:val="en-US"/>
-        </w:rPr>
-        <w:br/>
-      </w:r>
-      <w:r>
-        <w:rPr>
-          <w:lang w:val="en-US"/>
-        </w:rPr>
-        <w:t xml:space="preserve">  constructor(private _</w:t>
-      </w:r>
-      <w:proofErr w:type="spellStart"/>
-      <w:r>
-        <w:rPr>
-          <w:lang w:val="en-US"/>
-        </w:rPr>
-        <w:t>userService</w:t>
-      </w:r>
-      <w:proofErr w:type="spellEnd"/>
-      <w:r>
-        <w:rPr>
-          <w:lang w:val="en-US"/>
-        </w:rPr>
-        <w:t xml:space="preserve">: </w:t>
-      </w:r>
-      <w:proofErr w:type="spellStart"/>
-      <w:r>
-        <w:rPr>
-          <w:lang w:val="en-US"/>
-        </w:rPr>
-        <w:t>UserService</w:t>
-      </w:r>
-      <w:proofErr w:type="spellEnd"/>
-      <w:r>
-        <w:rPr>
-          <w:lang w:val="en-US"/>
-        </w:rPr>
-        <w:t>) {</w:t>
-      </w:r>
-      <w:r>
-        <w:rPr>
-          <w:lang w:val="en-US"/>
-        </w:rPr>
-        <w:br/>
-      </w:r>
-      <w:r>
-        <w:rPr>
-          <w:lang w:val="en-US"/>
-        </w:rPr>
-        <w:t xml:space="preserve">    </w:t>
-      </w:r>
-      <w:proofErr w:type="spellStart"/>
-      <w:r>
-        <w:rPr>
-          <w:lang w:val="en-US"/>
-        </w:rPr>
-        <w:t>this.username</w:t>
-      </w:r>
-      <w:proofErr w:type="spellEnd"/>
-      <w:r>
-        <w:rPr>
-          <w:lang w:val="en-US"/>
-        </w:rPr>
-        <w:t xml:space="preserve"> = "user@</w:t>
-      </w:r>
-      <w:r>
-        <w:rPr>
-          <w:lang w:val="en-US"/>
-        </w:rPr>
-        <w:t>example</w:t>
-      </w:r>
-      <w:r>
-        <w:rPr>
-          <w:lang w:val="en-US"/>
-        </w:rPr>
-        <w:t>.org";</w:t>
-      </w:r>
-      <w:r>
-        <w:rPr>
-          <w:lang w:val="en-US"/>
-        </w:rPr>
-        <w:br/>
-      </w:r>
-      <w:r>
-        <w:rPr>
-          <w:lang w:val="en-US"/>
-        </w:rPr>
-        <w:t xml:space="preserve">    </w:t>
-      </w:r>
-      <w:proofErr w:type="spellStart"/>
-      <w:r>
-        <w:rPr>
-          <w:lang w:val="en-US"/>
-        </w:rPr>
-        <w:t>this.password</w:t>
-      </w:r>
-      <w:proofErr w:type="spellEnd"/>
-      <w:r>
-        <w:rPr>
-          <w:lang w:val="en-US"/>
-        </w:rPr>
-        <w:t xml:space="preserve"> = "password";</w:t>
-      </w:r>
-      <w:r>
-        <w:rPr>
-          <w:lang w:val="en-US"/>
-        </w:rPr>
-        <w:br/>
-      </w:r>
-      <w:r>
-        <w:rPr>
-          <w:lang w:val="en-US"/>
-        </w:rPr>
-        <w:t xml:space="preserve">  }</w:t>
-      </w:r>
-      <w:r>
-        <w:rPr>
-          <w:lang w:val="en-US"/>
-        </w:rPr>
-        <w:br/>
-      </w:r>
-      <w:r>
-        <w:rPr>
-          <w:lang w:val="en-US"/>
-        </w:rPr>
-        <w:br/>
-      </w:r>
-      <w:r>
-        <w:rPr>
-          <w:lang w:val="en-US"/>
-        </w:rPr>
-        <w:t xml:space="preserve">  </w:t>
-      </w:r>
-      <w:r>
-        <w:rPr>
-          <w:lang w:val="en-US"/>
-        </w:rPr>
-        <w:t>signup</w:t>
-      </w:r>
-      <w:r>
-        <w:rPr>
-          <w:lang w:val="en-US"/>
-        </w:rPr>
-        <w:t>() {</w:t>
-      </w:r>
-      <w:r>
-        <w:rPr>
-          <w:lang w:val="en-US"/>
-        </w:rPr>
-        <w:br/>
-      </w:r>
-      <w:r>
-        <w:rPr>
-          <w:lang w:val="en-US"/>
-        </w:rPr>
-        <w:t xml:space="preserve">    this._</w:t>
-      </w:r>
-      <w:proofErr w:type="spellStart"/>
-      <w:r>
-        <w:rPr>
-          <w:lang w:val="en-US"/>
-        </w:rPr>
-        <w:t>userService.</w:t>
-      </w:r>
-      <w:r>
-        <w:rPr>
-          <w:lang w:val="en-US"/>
-        </w:rPr>
-        <w:t>signup</w:t>
-      </w:r>
-      <w:proofErr w:type="spellEnd"/>
-      <w:r>
-        <w:rPr>
-          <w:lang w:val="en-US"/>
-        </w:rPr>
-        <w:t>(</w:t>
-      </w:r>
-      <w:proofErr w:type="spellStart"/>
-      <w:r>
-        <w:rPr>
-          <w:lang w:val="en-US"/>
-        </w:rPr>
-        <w:t>this.username</w:t>
-      </w:r>
-      <w:proofErr w:type="spellEnd"/>
-      <w:r>
-        <w:rPr>
-          <w:lang w:val="en-US"/>
-        </w:rPr>
-        <w:t xml:space="preserve">, </w:t>
-      </w:r>
-      <w:proofErr w:type="spellStart"/>
-      <w:r>
-        <w:rPr>
-          <w:lang w:val="en-US"/>
-        </w:rPr>
-        <w:t>this.password</w:t>
-      </w:r>
-      <w:proofErr w:type="spellEnd"/>
-      <w:r>
-        <w:rPr>
-          <w:lang w:val="en-US"/>
-        </w:rPr>
-        <w:t>)</w:t>
-      </w:r>
-      <w:r>
-        <w:rPr>
-          <w:lang w:val="en-US"/>
-        </w:rPr>
-        <w:br/>
-      </w:r>
-      <w:r>
-        <w:rPr>
-          <w:lang w:val="en-US"/>
-        </w:rPr>
-        <w:t xml:space="preserve">      .subscribe(</w:t>
-      </w:r>
-      <w:r>
-        <w:rPr>
-          <w:lang w:val="en-US"/>
-        </w:rPr>
-        <w:br/>
-      </w:r>
-      <w:r>
-        <w:rPr>
-          <w:lang w:val="en-US"/>
-        </w:rPr>
-        <w:t xml:space="preserve">      </w:t>
-      </w:r>
-      <w:r>
-        <w:rPr>
-          <w:lang w:val="en-US"/>
-        </w:rPr>
-        <w:t xml:space="preserve">  () =&gt; </w:t>
-      </w:r>
-      <w:proofErr w:type="spellStart"/>
-      <w:r>
-        <w:rPr>
-          <w:lang w:val="en-US"/>
-        </w:rPr>
-        <w:t>doSomethingOnSuccessfulSignup</w:t>
-      </w:r>
-      <w:proofErr w:type="spellEnd"/>
-      <w:r>
-        <w:rPr>
-          <w:lang w:val="en-US"/>
-        </w:rPr>
-        <w:t xml:space="preserve"> </w:t>
-      </w:r>
-      <w:r>
-        <w:rPr>
-          <w:lang w:val="en-US"/>
-        </w:rPr>
-        <w:t>(),</w:t>
-      </w:r>
-      <w:r>
-        <w:rPr>
-          <w:lang w:val="en-US"/>
-        </w:rPr>
-        <w:br/>
-      </w:r>
-      <w:r>
-        <w:rPr>
-          <w:lang w:val="en-US"/>
-        </w:rPr>
         <w:t xml:space="preserve">        (error) =&gt; alert("</w:t>
       </w:r>
       <w:r>
         <w:rPr>
           <w:lang w:val="en-US"/>
         </w:rPr>
-        <w:t>Unfortunately something went wrong.</w:t>
+        <w:t>Unfortunately we could not find your account.</w:t>
       </w:r>
       <w:r>
         <w:rPr>
@@ -4449,7 +3763,7 @@
         <w:t xml:space="preserve">Die Komponente </w:t>
       </w:r>
       <w:r>
-        <w:t>Signup</w:t>
+        <w:t>Login</w:t>
       </w:r>
       <w:r>
         <w:t>Page</w:t>
@@ -4472,7 +3786,7 @@
         <w:t>„</w:t>
       </w:r>
       <w:r>
-        <w:t>Signup</w:t>
+        <w:t>Login</w:t>
       </w:r>
       <w:r>
         <w:t xml:space="preserve">Page“ </w:t>
@@ -4490,7 +3804,7 @@
         <w:t xml:space="preserve"> Methode „</w:t>
       </w:r>
       <w:r>
-        <w:t>signup</w:t>
+        <w:t>login</w:t>
       </w:r>
       <w:r>
         <w:t xml:space="preserve">“ sowie </w:t>
@@ -4558,15 +3872,7 @@
         <w:t>geschuldet</w:t>
       </w:r>
       <w:r>
-        <w:t>. Es handelt sich um so genannte „</w:t>
-      </w:r>
-      <w:proofErr w:type="spellStart"/>
-      <w:r>
-        <w:t>Bindings</w:t>
-      </w:r>
-      <w:proofErr w:type="spellEnd"/>
-      <w:r>
-        <w:t xml:space="preserve">“, welche </w:t>
+        <w:t xml:space="preserve">. Es handelt sich um so genannte „Bindings“, welche </w:t>
       </w:r>
       <w:r>
         <w:t>als</w:t>
@@ -4590,7 +3896,7 @@
         <w:t xml:space="preserve"> Betätigung des Buttons ruft anschließend die </w:t>
       </w:r>
       <w:r>
-        <w:t>Signup</w:t>
+        <w:t>Login</w:t>
       </w:r>
       <w:r>
         <w:t>-Methode auf.</w:t>
@@ -4605,21 +3911,12 @@
           <w:lang w:val="en-US"/>
         </w:rPr>
       </w:pPr>
-      <w:proofErr w:type="gramStart"/>
       <w:r>
         <w:rPr>
           <w:bCs/>
           <w:lang w:val="en-US"/>
         </w:rPr>
-        <w:t>&lt;!--</w:t>
-      </w:r>
-      <w:proofErr w:type="gramEnd"/>
-      <w:r>
-        <w:rPr>
-          <w:bCs/>
-          <w:lang w:val="en-US"/>
-        </w:rPr>
-        <w:t xml:space="preserve"> HTML --&gt;</w:t>
+        <w:t>&lt;!-- HTML --&gt;</w:t>
       </w:r>
     </w:p>
     <w:p>
@@ -4634,21 +3931,7 @@
         <w:rPr>
           <w:lang w:val="en-US"/>
         </w:rPr>
-        <w:t>&lt;</w:t>
-      </w:r>
-      <w:proofErr w:type="spellStart"/>
-      <w:r>
-        <w:rPr>
-          <w:lang w:val="en-US"/>
-        </w:rPr>
-        <w:t>StackLayout</w:t>
-      </w:r>
-      <w:proofErr w:type="spellEnd"/>
-      <w:r>
-        <w:rPr>
-          <w:lang w:val="en-US"/>
-        </w:rPr>
-        <w:t>&gt;</w:t>
+        <w:t>&lt;StackLayout&gt;</w:t>
       </w:r>
       <w:r>
         <w:rPr>
@@ -4660,55 +3943,19 @@
         <w:rPr>
           <w:lang w:val="en-US"/>
         </w:rPr>
-        <w:t xml:space="preserve">  &lt;Image </w:t>
-      </w:r>
-      <w:proofErr w:type="spellStart"/>
-      <w:r>
-        <w:rPr>
-          <w:lang w:val="en-US"/>
-        </w:rPr>
-        <w:t>src</w:t>
-      </w:r>
-      <w:proofErr w:type="spellEnd"/>
-      <w:r>
-        <w:rPr>
-          <w:lang w:val="en-US"/>
-        </w:rPr>
-        <w:t>="res://</w:t>
-      </w:r>
-      <w:proofErr w:type="spellStart"/>
-      <w:r>
-        <w:rPr>
-          <w:lang w:val="en-US"/>
-        </w:rPr>
-        <w:t>logo_</w:t>
-      </w:r>
-      <w:r>
-        <w:rPr>
-          <w:lang w:val="en-US"/>
-        </w:rPr>
-        <w:t>signup</w:t>
-      </w:r>
-      <w:proofErr w:type="spellEnd"/>
-      <w:r>
-        <w:rPr>
-          <w:lang w:val="en-US"/>
-        </w:rPr>
-        <w:t xml:space="preserve">" stretch="none" </w:t>
-      </w:r>
-      <w:proofErr w:type="spellStart"/>
-      <w:r>
-        <w:rPr>
-          <w:lang w:val="en-US"/>
-        </w:rPr>
-        <w:t>horizontalAlignment</w:t>
-      </w:r>
-      <w:proofErr w:type="spellEnd"/>
-      <w:r>
-        <w:rPr>
-          <w:lang w:val="en-US"/>
-        </w:rPr>
-        <w:t>="center"&gt;&lt;/Image&gt;</w:t>
+        <w:t xml:space="preserve">  &lt;Image src="res://logo_</w:t>
+      </w:r>
+      <w:r>
+        <w:rPr>
+          <w:lang w:val="en-US"/>
+        </w:rPr>
+        <w:t>login</w:t>
+      </w:r>
+      <w:r>
+        <w:rPr>
+          <w:lang w:val="en-US"/>
+        </w:rPr>
+        <w:t>" stretch="none" horizontalAlignment="center"&gt;&lt;/Image&gt;</w:t>
       </w:r>
       <w:r>
         <w:rPr>
@@ -4720,49 +3967,13 @@
         <w:rPr>
           <w:lang w:val="en-US"/>
         </w:rPr>
-        <w:t xml:space="preserve">  &lt;</w:t>
-      </w:r>
-      <w:proofErr w:type="spellStart"/>
-      <w:r>
-        <w:rPr>
-          <w:lang w:val="en-US"/>
-        </w:rPr>
-        <w:t>TextField</w:t>
-      </w:r>
-      <w:proofErr w:type="spellEnd"/>
-      <w:r>
-        <w:rPr>
-          <w:lang w:val="en-US"/>
-        </w:rPr>
-        <w:t xml:space="preserve"> hint="Email Address" [(</w:t>
-      </w:r>
-      <w:proofErr w:type="spellStart"/>
-      <w:r>
-        <w:rPr>
-          <w:lang w:val="en-US"/>
-        </w:rPr>
-        <w:t>ngModel</w:t>
-      </w:r>
-      <w:proofErr w:type="spellEnd"/>
-      <w:r>
-        <w:rPr>
-          <w:lang w:val="en-US"/>
-        </w:rPr>
-        <w:t>)]="username"&gt;&lt;/</w:t>
-      </w:r>
-      <w:proofErr w:type="spellStart"/>
-      <w:r>
-        <w:rPr>
-          <w:lang w:val="en-US"/>
-        </w:rPr>
-        <w:t>TextField</w:t>
-      </w:r>
-      <w:proofErr w:type="spellEnd"/>
-      <w:r>
-        <w:rPr>
-          <w:lang w:val="en-US"/>
-        </w:rPr>
-        <w:t>&gt;</w:t>
+        <w:t xml:space="preserve">  &lt;TextField hint="Email</w:t>
+      </w:r>
+      <w:r>
+        <w:rPr>
+          <w:lang w:val="en-US"/>
+        </w:rPr>
+        <w:t>" [(ngModel)]="username"&gt;&lt;/TextField&gt;</w:t>
       </w:r>
       <w:r>
         <w:rPr>
@@ -4774,56 +3985,14 @@
         <w:rPr>
           <w:lang w:val="en-US"/>
         </w:rPr>
-        <w:t xml:space="preserve">  &lt;</w:t>
-      </w:r>
-      <w:proofErr w:type="spellStart"/>
-      <w:r>
-        <w:rPr>
-          <w:lang w:val="en-US"/>
-        </w:rPr>
-        <w:t>TextField</w:t>
-      </w:r>
-      <w:proofErr w:type="spellEnd"/>
-      <w:r>
-        <w:rPr>
-          <w:lang w:val="en-US"/>
-        </w:rPr>
-        <w:t xml:space="preserve"> hint="Password" secure="true" </w:t>
+        <w:t xml:space="preserve">  &lt;TextField hint="Password" secure="true" </w:t>
       </w:r>
       <w:r>
         <w:rPr>
           <w:lang w:val="en-US"/>
         </w:rPr>
         <w:lastRenderedPageBreak/>
-        <w:t>[(</w:t>
-      </w:r>
-      <w:proofErr w:type="spellStart"/>
-      <w:r>
-        <w:rPr>
-          <w:lang w:val="en-US"/>
-        </w:rPr>
-        <w:t>ngModel</w:t>
-      </w:r>
-      <w:proofErr w:type="spellEnd"/>
-      <w:r>
-        <w:rPr>
-          <w:lang w:val="en-US"/>
-        </w:rPr>
-        <w:t>)]="password"&gt;&lt;/</w:t>
-      </w:r>
-      <w:proofErr w:type="spellStart"/>
-      <w:r>
-        <w:rPr>
-          <w:lang w:val="en-US"/>
-        </w:rPr>
-        <w:t>TextField</w:t>
-      </w:r>
-      <w:proofErr w:type="spellEnd"/>
-      <w:r>
-        <w:rPr>
-          <w:lang w:val="en-US"/>
-        </w:rPr>
-        <w:t>&gt;</w:t>
+        <w:t>[(ngModel)]="password"&gt;&lt;/TextField&gt;</w:t>
       </w:r>
       <w:r>
         <w:rPr>
@@ -4853,7 +4022,7 @@
         <w:rPr>
           <w:lang w:val="en-US"/>
         </w:rPr>
-        <w:t>signup</w:t>
+        <w:t>login</w:t>
       </w:r>
       <w:r>
         <w:rPr>
@@ -4884,21 +4053,7 @@
         <w:rPr>
           <w:lang w:val="en-US"/>
         </w:rPr>
-        <w:t>&lt;/</w:t>
-      </w:r>
-      <w:proofErr w:type="spellStart"/>
-      <w:r>
-        <w:rPr>
-          <w:lang w:val="en-US"/>
-        </w:rPr>
-        <w:t>StackLayout</w:t>
-      </w:r>
-      <w:proofErr w:type="spellEnd"/>
-      <w:r>
-        <w:rPr>
-          <w:lang w:val="en-US"/>
-        </w:rPr>
-        <w:t>&gt;</w:t>
+        <w:t>&lt;/StackLayout&gt;</w:t>
       </w:r>
     </w:p>
     <w:p>
@@ -4909,7 +4064,7 @@
         <w:t xml:space="preserve">Die Komponente </w:t>
       </w:r>
       <w:r>
-        <w:t>Signup</w:t>
+        <w:t>Login</w:t>
       </w:r>
       <w:r>
         <w:t>Page</w:t>
@@ -4997,7 +4152,7 @@
         <w:t xml:space="preserve">Die finale </w:t>
       </w:r>
       <w:r>
-        <w:t>Signup</w:t>
+        <w:t>Login</w:t>
       </w:r>
       <w:r>
         <w:t xml:space="preserve">-Seite </w:t>
@@ -5252,15 +4407,7 @@
         <w:t xml:space="preserve">. Demnächst wird </w:t>
       </w:r>
       <w:r>
-        <w:t xml:space="preserve">sein Buch zu Angular 2 beim </w:t>
-      </w:r>
-      <w:proofErr w:type="spellStart"/>
-      <w:r>
-        <w:t>dpunkt.verlag</w:t>
-      </w:r>
-      <w:proofErr w:type="spellEnd"/>
-      <w:r>
-        <w:t xml:space="preserve"> erscheinen.</w:t>
+        <w:t>sein Buch zu Angular 2 beim dpunkt.verlag erscheinen.</w:t>
       </w:r>
     </w:p>
     <w:p>
@@ -5276,10 +4423,13 @@
         <w:pStyle w:val="autoreninfos"/>
       </w:pPr>
       <w:r>
-        <w:t>Twitter-Account: @ JohannesHoppe</w:t>
+        <w:t>Twitter-Account: @</w:t>
       </w:r>
       <w:bookmarkStart w:id="7" w:name="_GoBack"/>
       <w:bookmarkEnd w:id="7"/>
+      <w:r>
+        <w:t>JohannesHoppe</w:t>
+      </w:r>
     </w:p>
     <w:p>
       <w:pPr>
@@ -5360,21 +4510,13 @@
         <w:rPr>
           <w:b/>
         </w:rPr>
-        <w:t xml:space="preserve">Sebastian </w:t>
-      </w:r>
-      <w:proofErr w:type="spellStart"/>
+        <w:t>Sebastian Witalec</w:t>
+      </w:r>
+      <w:bookmarkEnd w:id="4"/>
       <w:r>
         <w:rPr>
           <w:b/>
         </w:rPr>
-        <w:t>Witalec</w:t>
-      </w:r>
-      <w:bookmarkEnd w:id="4"/>
-      <w:proofErr w:type="spellEnd"/>
-      <w:r>
-        <w:rPr>
-          <w:b/>
-        </w:rPr>
         <w:t xml:space="preserve"> </w:t>
       </w:r>
       <w:r>
@@ -5481,13 +4623,8 @@
         <w:t xml:space="preserve">Twitter-Account: </w:t>
       </w:r>
       <w:r>
-        <w:t>@</w:t>
-      </w:r>
-      <w:proofErr w:type="spellStart"/>
-      <w:r>
-        <w:t>sebawita</w:t>
-      </w:r>
-      <w:proofErr w:type="spellEnd"/>
+        <w:t>@sebawita</w:t>
+      </w:r>
     </w:p>
     <w:p>
       <w:pPr>
@@ -7989,7 +7126,7 @@
 </file>
 
 <file path=customXml/itemProps1.xml><?xml version="1.0" encoding="utf-8"?>
-<ds:datastoreItem xmlns:ds="http://schemas.openxmlformats.org/officeDocument/2006/customXml" ds:itemID="{09E03355-B32B-4E84-9D7D-B8BE7CE851E9}">
+<ds:datastoreItem xmlns:ds="http://schemas.openxmlformats.org/officeDocument/2006/customXml" ds:itemID="{967F6FD7-438E-4498-8B2E-0C6815E63D31}">
   <ds:schemaRefs>
     <ds:schemaRef ds:uri="http://schemas.openxmlformats.org/officeDocument/2006/bibliography"/>
   </ds:schemaRefs>

</xml_diff>

<commit_message>
Telerik +- Progress Software
</commit_message>
<xml_diff>
--- a/Mobile-Apps-mit-NativeScript-und-Angular-2-entwickeln.docx
+++ b/Mobile-Apps-mit-NativeScript-und-Angular-2-entwickeln.docx
@@ -135,7 +135,15 @@
         <w:t>schwer zu vermeiden</w:t>
       </w:r>
       <w:r>
-        <w:t xml:space="preserve">. Das Open-Source Framework NativeScript von Telerik schickt sich an, die letzten </w:t>
+        <w:t xml:space="preserve">. Das Open-Source Framework </w:t>
+      </w:r>
+      <w:proofErr w:type="spellStart"/>
+      <w:r>
+        <w:t>NativeScript</w:t>
+      </w:r>
+      <w:proofErr w:type="spellEnd"/>
+      <w:r>
+        <w:t xml:space="preserve"> schickt sich an, die letzten </w:t>
       </w:r>
       <w:r>
         <w:t xml:space="preserve">vorhandenen </w:t>
@@ -171,8 +179,30 @@
         <w:lastRenderedPageBreak/>
         <w:t xml:space="preserve">Durch </w:t>
       </w:r>
-      <w:r>
-        <w:t xml:space="preserve">NativeScript </w:t>
+      <w:proofErr w:type="spellStart"/>
+      <w:r>
+        <w:t>NativeScript</w:t>
+      </w:r>
+      <w:proofErr w:type="spellEnd"/>
+      <w:r>
+        <w:t xml:space="preserve"> von </w:t>
+      </w:r>
+      <w:proofErr w:type="spellStart"/>
+      <w:r>
+        <w:t>Telerik</w:t>
+      </w:r>
+      <w:proofErr w:type="spellEnd"/>
+      <w:r>
+        <w:t xml:space="preserve"> (ein Unternehmen von </w:t>
+      </w:r>
+      <w:r>
+        <w:t>Progress Software</w:t>
+      </w:r>
+      <w:r>
+        <w:t>)</w:t>
+      </w:r>
+      <w:r>
+        <w:t xml:space="preserve"> </w:t>
       </w:r>
       <w:r>
         <w:t xml:space="preserve">ist es möglich, </w:t>
@@ -370,7 +400,11 @@
         <w:t xml:space="preserve"> Obermenge </w:t>
       </w:r>
       <w:r>
-        <w:t xml:space="preserve">TypeScript direkt unterstützt. Aktuell stehen als Zielplattform sowohl Android als auch iOS zur Verfügung. Seit der der jüngsten Version 1.7 (März 2016) ist auch </w:t>
+        <w:t xml:space="preserve">TypeScript direkt unterstützt. Aktuell stehen als Zielplattform sowohl Android als auch iOS zur Verfügung. Seit der </w:t>
+      </w:r>
+      <w:r>
+        <w:lastRenderedPageBreak/>
+        <w:t xml:space="preserve">der jüngsten Version 1.7 (März 2016) ist auch </w:t>
       </w:r>
       <w:r>
         <w:t xml:space="preserve">ein </w:t>
@@ -379,7 +413,6 @@
         <w:t xml:space="preserve">Support für </w:t>
       </w:r>
       <w:r>
-        <w:lastRenderedPageBreak/>
         <w:t xml:space="preserve">universelle Windows-Plattform-Apps </w:t>
       </w:r>
       <w:r>
@@ -413,13 +446,52 @@
         <w:t>ausführbar</w:t>
       </w:r>
       <w:r>
-        <w:t>. Telerik klassifiziert die neueste Zielplattform aber noch als "</w:t>
-      </w:r>
-      <w:r>
-        <w:t>proof of concept</w:t>
-      </w:r>
-      <w:r>
-        <w:t xml:space="preserve">". </w:t>
+        <w:t xml:space="preserve">. </w:t>
+      </w:r>
+      <w:r>
+        <w:t>Momentan</w:t>
+      </w:r>
+      <w:r>
+        <w:t xml:space="preserve"> </w:t>
+      </w:r>
+      <w:r>
+        <w:t>wird die</w:t>
+      </w:r>
+      <w:r>
+        <w:t xml:space="preserve"> </w:t>
+      </w:r>
+      <w:r>
+        <w:t>neueste Zielplattform aber noch als "</w:t>
+      </w:r>
+      <w:proofErr w:type="spellStart"/>
+      <w:r>
+        <w:t>proof</w:t>
+      </w:r>
+      <w:proofErr w:type="spellEnd"/>
+      <w:r>
+        <w:t xml:space="preserve"> </w:t>
+      </w:r>
+      <w:proofErr w:type="spellStart"/>
+      <w:r>
+        <w:t>of</w:t>
+      </w:r>
+      <w:proofErr w:type="spellEnd"/>
+      <w:r>
+        <w:t xml:space="preserve"> </w:t>
+      </w:r>
+      <w:proofErr w:type="spellStart"/>
+      <w:r>
+        <w:t>concept</w:t>
+      </w:r>
+      <w:proofErr w:type="spellEnd"/>
+      <w:r>
+        <w:t>"</w:t>
+      </w:r>
+      <w:r>
+        <w:t xml:space="preserve"> eingestuft</w:t>
+      </w:r>
+      <w:r>
+        <w:t xml:space="preserve">. </w:t>
       </w:r>
       <w:r>
         <w:t xml:space="preserve">Zum aktuellen Zeitpunkt sind nur NativeScript-Apps für Android und iOS reif für </w:t>
@@ -1265,18 +1337,69 @@
           <w:lang w:val="en-US"/>
         </w:rPr>
       </w:pPr>
-      <w:r>
-        <w:rPr>
-          <w:lang w:val="en-US"/>
-        </w:rPr>
-        <w:t>var moment = require("moment");</w:t>
+      <w:proofErr w:type="spellStart"/>
+      <w:proofErr w:type="gramStart"/>
+      <w:r>
+        <w:rPr>
+          <w:lang w:val="en-US"/>
+        </w:rPr>
+        <w:t>var</w:t>
+      </w:r>
+      <w:proofErr w:type="spellEnd"/>
+      <w:proofErr w:type="gramEnd"/>
+      <w:r>
+        <w:rPr>
+          <w:lang w:val="en-US"/>
+        </w:rPr>
+        <w:t xml:space="preserve"> moment = require("moment");</w:t>
       </w:r>
       <w:r>
         <w:rPr>
           <w:lang w:val="en-US"/>
         </w:rPr>
         <w:br/>
-        <w:t>var formattedTime = new moment().format("HH:mm:ss");</w:t>
+      </w:r>
+      <w:proofErr w:type="spellStart"/>
+      <w:r>
+        <w:rPr>
+          <w:lang w:val="en-US"/>
+        </w:rPr>
+        <w:t>var</w:t>
+      </w:r>
+      <w:proofErr w:type="spellEnd"/>
+      <w:r>
+        <w:rPr>
+          <w:lang w:val="en-US"/>
+        </w:rPr>
+        <w:t xml:space="preserve"> </w:t>
+      </w:r>
+      <w:proofErr w:type="spellStart"/>
+      <w:r>
+        <w:rPr>
+          <w:lang w:val="en-US"/>
+        </w:rPr>
+        <w:t>formattedTime</w:t>
+      </w:r>
+      <w:proofErr w:type="spellEnd"/>
+      <w:r>
+        <w:rPr>
+          <w:lang w:val="en-US"/>
+        </w:rPr>
+        <w:t xml:space="preserve"> = new moment().format("</w:t>
+      </w:r>
+      <w:proofErr w:type="spellStart"/>
+      <w:r>
+        <w:rPr>
+          <w:lang w:val="en-US"/>
+        </w:rPr>
+        <w:t>HH:mm:ss</w:t>
+      </w:r>
+      <w:proofErr w:type="spellEnd"/>
+      <w:r>
+        <w:rPr>
+          <w:lang w:val="en-US"/>
+        </w:rPr>
+        <w:t>");</w:t>
       </w:r>
     </w:p>
     <w:p>
@@ -1358,7 +1481,23 @@
         <w:t xml:space="preserve"> Prinzip </w:t>
       </w:r>
       <w:r>
-        <w:t>macht auch die Komponenten-Sammlung „Telerik UI for NativeScript“</w:t>
+        <w:t xml:space="preserve">macht auch die Komponenten-Sammlung „UI </w:t>
+      </w:r>
+      <w:proofErr w:type="spellStart"/>
+      <w:r>
+        <w:t>for</w:t>
+      </w:r>
+      <w:proofErr w:type="spellEnd"/>
+      <w:r>
+        <w:t xml:space="preserve"> </w:t>
+      </w:r>
+      <w:proofErr w:type="spellStart"/>
+      <w:r>
+        <w:t>NativeScript</w:t>
+      </w:r>
+      <w:proofErr w:type="spellEnd"/>
+      <w:r>
+        <w:t>“</w:t>
       </w:r>
       <w:r>
         <w:t xml:space="preserve"> [</w:t>
@@ -1608,7 +1747,16 @@
         <w:t xml:space="preserve"> benötigen</w:t>
       </w:r>
       <w:r>
-        <w:t xml:space="preserve">, so gibt es von Telerik entsprechende kostenpflichtige Angebote. </w:t>
+        <w:t xml:space="preserve">, so gibt es von </w:t>
+      </w:r>
+      <w:r>
+        <w:t>Progress</w:t>
+      </w:r>
+      <w:r>
+        <w:t xml:space="preserve"> </w:t>
+      </w:r>
+      <w:r>
+        <w:t xml:space="preserve">entsprechende kostenpflichtige Angebote. </w:t>
       </w:r>
       <w:r>
         <w:t xml:space="preserve">Lizenzpflichtig </w:t>
@@ -1653,10 +1801,15 @@
         <w:t>integrierte</w:t>
       </w:r>
       <w:r>
-        <w:t xml:space="preserve"> Entwicklungsumgebung „Telerik Plattform</w:t>
-      </w:r>
-      <w:r>
-        <w:t xml:space="preserve"> by Progress</w:t>
+        <w:t xml:space="preserve"> Entwicklungsumgebung „</w:t>
+      </w:r>
+      <w:proofErr w:type="spellStart"/>
+      <w:r>
+        <w:t>Telerik</w:t>
+      </w:r>
+      <w:proofErr w:type="spellEnd"/>
+      <w:r>
+        <w:t xml:space="preserve"> Plattform</w:t>
       </w:r>
       <w:r>
         <w:t>“</w:t>
@@ -1686,6 +1839,8 @@
       <w:r>
         <w:t xml:space="preserve"> Plattformen anzusprechen? </w:t>
       </w:r>
+      <w:bookmarkStart w:id="0" w:name="_GoBack"/>
+      <w:bookmarkEnd w:id="0"/>
       <w:r>
         <w:t xml:space="preserve">Die Grundlage </w:t>
       </w:r>
@@ -1704,6 +1859,7 @@
       <w:r>
         <w:t xml:space="preserve"> „</w:t>
       </w:r>
+      <w:proofErr w:type="spellStart"/>
       <w:r>
         <w:rPr>
           <w:b/>
@@ -1711,8 +1867,13 @@
         <w:t>T</w:t>
       </w:r>
       <w:r>
-        <w:t xml:space="preserve">elerik </w:t>
-      </w:r>
+        <w:t>elerik</w:t>
+      </w:r>
+      <w:proofErr w:type="spellEnd"/>
+      <w:r>
+        <w:t xml:space="preserve"> </w:t>
+      </w:r>
+      <w:proofErr w:type="spellStart"/>
       <w:r>
         <w:rPr>
           <w:b/>
@@ -1729,7 +1890,19 @@
         <w:t>S</w:t>
       </w:r>
       <w:r>
-        <w:t>cript Core Modules“ (kurz: „tns-</w:t>
+        <w:t>cript</w:t>
+      </w:r>
+      <w:proofErr w:type="spellEnd"/>
+      <w:r>
+        <w:t xml:space="preserve"> Core Modules“ (kurz: „</w:t>
+      </w:r>
+      <w:proofErr w:type="spellStart"/>
+      <w:r>
+        <w:t>tns</w:t>
+      </w:r>
+      <w:proofErr w:type="spellEnd"/>
+      <w:r>
+        <w:t>-</w:t>
       </w:r>
       <w:r>
         <w:lastRenderedPageBreak/>
@@ -1768,42 +1941,97 @@
         <w:pStyle w:val="tipp"/>
       </w:pPr>
       <w:r>
-        <w:t>„tns“ ist ebenso die Kurzschreibweise für de</w:t>
+        <w:t xml:space="preserve">Das Unternehmen </w:t>
+      </w:r>
+      <w:proofErr w:type="spellStart"/>
+      <w:r>
+        <w:t>Telerik</w:t>
+      </w:r>
+      <w:proofErr w:type="spellEnd"/>
+      <w:r>
+        <w:t xml:space="preserve"> wurde </w:t>
+      </w:r>
+      <w:r>
+        <w:t xml:space="preserve">Ende </w:t>
+      </w:r>
+      <w:r>
+        <w:t>2014</w:t>
+      </w:r>
+      <w:r>
+        <w:t xml:space="preserve"> vollständig von </w:t>
+      </w:r>
+      <w:r>
+        <w:t>Progress Software</w:t>
+      </w:r>
+      <w:r>
+        <w:t xml:space="preserve"> </w:t>
+      </w:r>
+      <w:r>
+        <w:t>akquiriert</w:t>
+      </w:r>
+      <w:r>
+        <w:t xml:space="preserve">. Schrittweise werden </w:t>
+      </w:r>
+      <w:r>
+        <w:t>nun</w:t>
+      </w:r>
+      <w:r>
+        <w:t xml:space="preserve"> </w:t>
+      </w:r>
+      <w:r>
+        <w:t xml:space="preserve">die </w:t>
+      </w:r>
+      <w:proofErr w:type="spellStart"/>
+      <w:r>
+        <w:t>Telerik</w:t>
+      </w:r>
+      <w:proofErr w:type="spellEnd"/>
+      <w:r>
+        <w:t>-</w:t>
+      </w:r>
+      <w:r>
+        <w:t xml:space="preserve">Produkte unter dem neuen Namen </w:t>
+      </w:r>
+      <w:r>
+        <w:t>„</w:t>
+      </w:r>
+      <w:r>
+        <w:t>Progress</w:t>
+      </w:r>
+      <w:r>
+        <w:t>“</w:t>
+      </w:r>
+      <w:r>
+        <w:t xml:space="preserve"> fortgeführt. </w:t>
+      </w:r>
+      <w:r>
+        <w:t>Dies wird ggf. auch Einfluss auf die Namen der NPM-Pakete haben.</w:t>
+      </w:r>
+    </w:p>
+    <w:p>
+      <w:pPr>
+        <w:pStyle w:val="text"/>
+      </w:pPr>
+      <w:r>
+        <w:t xml:space="preserve">Hier finden sich Module für </w:t>
+      </w:r>
+      <w:r>
+        <w:t>die</w:t>
+      </w:r>
+      <w:r>
+        <w:t xml:space="preserve"> unterschiedliche</w:t>
       </w:r>
       <w:r>
         <w:t>n</w:t>
       </w:r>
       <w:r>
-        <w:t xml:space="preserve"> </w:t>
-      </w:r>
-      <w:r>
-        <w:t>Kommandozeilenbefehl „nativescript“ der NativeScript-CLI.</w:t>
-      </w:r>
-    </w:p>
-    <w:p>
-      <w:pPr>
-        <w:pStyle w:val="text"/>
-      </w:pPr>
-      <w:r>
-        <w:t xml:space="preserve">Hier finden sich Module für </w:t>
-      </w:r>
-      <w:r>
-        <w:t>die</w:t>
-      </w:r>
-      <w:r>
-        <w:t xml:space="preserve"> unterschiedliche</w:t>
-      </w:r>
-      <w:r>
-        <w:t>n</w:t>
-      </w:r>
-      <w:r>
         <w:t xml:space="preserve"> Aspekte der mobilen Entwicklung, von </w:t>
       </w:r>
-      <w:bookmarkStart w:id="0" w:name="_Hlk449295659"/>
+      <w:bookmarkStart w:id="1" w:name="_Hlk449295659"/>
       <w:r>
         <w:t xml:space="preserve">UI-Abstraktion </w:t>
       </w:r>
-      <w:bookmarkEnd w:id="0"/>
+      <w:bookmarkEnd w:id="1"/>
       <w:r>
         <w:t>zu Gerätesensoren bis hin zu</w:t>
       </w:r>
@@ -2025,6 +2253,7 @@
           <w:lang w:val="en-US"/>
         </w:rPr>
       </w:pPr>
+      <w:proofErr w:type="gramStart"/>
       <w:r>
         <w:rPr>
           <w:bCs/>
@@ -2037,7 +2266,15 @@
           <w:bCs/>
           <w:lang w:val="en-US"/>
         </w:rPr>
-        <w:t xml:space="preserve">-- </w:t>
+        <w:t>--</w:t>
+      </w:r>
+      <w:proofErr w:type="gramEnd"/>
+      <w:r>
+        <w:rPr>
+          <w:bCs/>
+          <w:lang w:val="en-US"/>
+        </w:rPr>
+        <w:t xml:space="preserve"> </w:t>
       </w:r>
       <w:r>
         <w:rPr>
@@ -2059,6 +2296,7 @@
         <w:rPr>
           <w:lang w:val="en-US"/>
         </w:rPr>
+        <w:lastRenderedPageBreak/>
         <w:t>&lt;Page&gt;</w:t>
       </w:r>
       <w:r>
@@ -2066,7 +2304,21 @@
           <w:lang w:val="en-US"/>
         </w:rPr>
         <w:br/>
-        <w:t xml:space="preserve">  &lt;StackLayout&gt;</w:t>
+        <w:t xml:space="preserve">  &lt;</w:t>
+      </w:r>
+      <w:proofErr w:type="spellStart"/>
+      <w:r>
+        <w:rPr>
+          <w:lang w:val="en-US"/>
+        </w:rPr>
+        <w:t>StackLayout</w:t>
+      </w:r>
+      <w:proofErr w:type="spellEnd"/>
+      <w:r>
+        <w:rPr>
+          <w:lang w:val="en-US"/>
+        </w:rPr>
+        <w:t>&gt;</w:t>
       </w:r>
       <w:r>
         <w:rPr>
@@ -2080,27 +2332,91 @@
           <w:lang w:val="en-US"/>
         </w:rPr>
         <w:br/>
-        <w:t xml:space="preserve">    &lt;TextField text="{{nameAttribute}}"&gt;&lt;/TextField&gt;</w:t>
+        <w:t xml:space="preserve">    &lt;</w:t>
+      </w:r>
+      <w:proofErr w:type="spellStart"/>
+      <w:r>
+        <w:rPr>
+          <w:lang w:val="en-US"/>
+        </w:rPr>
+        <w:t>TextField</w:t>
+      </w:r>
+      <w:proofErr w:type="spellEnd"/>
+      <w:r>
+        <w:rPr>
+          <w:lang w:val="en-US"/>
+        </w:rPr>
+        <w:t xml:space="preserve"> text="{{</w:t>
+      </w:r>
+      <w:proofErr w:type="spellStart"/>
+      <w:r>
+        <w:rPr>
+          <w:lang w:val="en-US"/>
+        </w:rPr>
+        <w:t>nameAttribute</w:t>
+      </w:r>
+      <w:proofErr w:type="spellEnd"/>
+      <w:r>
+        <w:rPr>
+          <w:lang w:val="en-US"/>
+        </w:rPr>
+        <w:t>}}"&gt;&lt;/</w:t>
+      </w:r>
+      <w:proofErr w:type="spellStart"/>
+      <w:r>
+        <w:rPr>
+          <w:lang w:val="en-US"/>
+        </w:rPr>
+        <w:t>TextField</w:t>
+      </w:r>
+      <w:proofErr w:type="spellEnd"/>
+      <w:r>
+        <w:rPr>
+          <w:lang w:val="en-US"/>
+        </w:rPr>
+        <w:t>&gt;</w:t>
       </w:r>
       <w:r>
         <w:rPr>
           <w:lang w:val="en-US"/>
         </w:rPr>
         <w:br/>
-      </w:r>
-      <w:r>
-        <w:rPr>
-          <w:lang w:val="en-US"/>
-        </w:rPr>
-        <w:lastRenderedPageBreak/>
-        <w:t xml:space="preserve">    &lt;Button text="Press Me" tap="doSomething"&gt;&lt;/Button&gt;</w:t>
+        <w:t xml:space="preserve">    &lt;Button text="Press Me" tap="</w:t>
+      </w:r>
+      <w:proofErr w:type="spellStart"/>
+      <w:r>
+        <w:rPr>
+          <w:lang w:val="en-US"/>
+        </w:rPr>
+        <w:t>doSomething</w:t>
+      </w:r>
+      <w:proofErr w:type="spellEnd"/>
+      <w:r>
+        <w:rPr>
+          <w:lang w:val="en-US"/>
+        </w:rPr>
+        <w:t>"&gt;&lt;/Button&gt;</w:t>
       </w:r>
       <w:r>
         <w:rPr>
           <w:lang w:val="en-US"/>
         </w:rPr>
         <w:br/>
-        <w:t xml:space="preserve">  &lt;/StackLayout&gt;</w:t>
+        <w:t xml:space="preserve">  &lt;/</w:t>
+      </w:r>
+      <w:proofErr w:type="spellStart"/>
+      <w:r>
+        <w:rPr>
+          <w:lang w:val="en-US"/>
+        </w:rPr>
+        <w:t>StackLayout</w:t>
+      </w:r>
+      <w:proofErr w:type="spellEnd"/>
+      <w:r>
+        <w:rPr>
+          <w:lang w:val="en-US"/>
+        </w:rPr>
+        <w:t>&gt;</w:t>
       </w:r>
       <w:r>
         <w:rPr>
@@ -2193,14 +2509,14 @@
       <w:pPr>
         <w:pStyle w:val="headline2"/>
       </w:pPr>
-      <w:bookmarkStart w:id="1" w:name="_Hlk449298776"/>
+      <w:bookmarkStart w:id="2" w:name="_Hlk449298776"/>
       <w:r>
         <w:t>Plattform</w:t>
       </w:r>
       <w:r>
         <w:t xml:space="preserve">spezifischer </w:t>
       </w:r>
-      <w:bookmarkEnd w:id="1"/>
+      <w:bookmarkEnd w:id="2"/>
       <w:r>
         <w:t>Code</w:t>
       </w:r>
@@ -2286,11 +2602,11 @@
       <w:r>
         <w:t xml:space="preserve">Als Beispiel soll das </w:t>
       </w:r>
-      <w:bookmarkStart w:id="2" w:name="_Hlk449299782"/>
+      <w:bookmarkStart w:id="3" w:name="_Hlk449299782"/>
       <w:r>
         <w:t xml:space="preserve">Datum der letzten Modifikation </w:t>
       </w:r>
-      <w:bookmarkEnd w:id="2"/>
+      <w:bookmarkEnd w:id="3"/>
       <w:r>
         <w:t xml:space="preserve">einer Datei ermittelt werden. </w:t>
       </w:r>
@@ -2344,25 +2660,145 @@
           <w:lang w:val="en-US"/>
         </w:rPr>
       </w:pPr>
-      <w:r>
-        <w:rPr>
-          <w:lang w:val="en-US"/>
-        </w:rPr>
-        <w:t>var fileManager = NSFileManager.defaultManager();</w:t>
+      <w:proofErr w:type="spellStart"/>
+      <w:proofErr w:type="gramStart"/>
+      <w:r>
+        <w:rPr>
+          <w:lang w:val="en-US"/>
+        </w:rPr>
+        <w:t>var</w:t>
+      </w:r>
+      <w:proofErr w:type="spellEnd"/>
+      <w:proofErr w:type="gramEnd"/>
+      <w:r>
+        <w:rPr>
+          <w:lang w:val="en-US"/>
+        </w:rPr>
+        <w:t xml:space="preserve"> </w:t>
+      </w:r>
+      <w:proofErr w:type="spellStart"/>
+      <w:r>
+        <w:rPr>
+          <w:lang w:val="en-US"/>
+        </w:rPr>
+        <w:t>fileManager</w:t>
+      </w:r>
+      <w:proofErr w:type="spellEnd"/>
+      <w:r>
+        <w:rPr>
+          <w:lang w:val="en-US"/>
+        </w:rPr>
+        <w:t xml:space="preserve"> = </w:t>
+      </w:r>
+      <w:proofErr w:type="spellStart"/>
+      <w:r>
+        <w:rPr>
+          <w:lang w:val="en-US"/>
+        </w:rPr>
+        <w:t>NSFileManager.defaultManager</w:t>
+      </w:r>
+      <w:proofErr w:type="spellEnd"/>
+      <w:r>
+        <w:rPr>
+          <w:lang w:val="en-US"/>
+        </w:rPr>
+        <w:t>();</w:t>
       </w:r>
       <w:r>
         <w:rPr>
           <w:lang w:val="en-US"/>
         </w:rPr>
         <w:br/>
-        <w:t>var attributes = fileManager.attributesOfItemAtPathError(path);</w:t>
+      </w:r>
+      <w:proofErr w:type="spellStart"/>
+      <w:r>
+        <w:rPr>
+          <w:lang w:val="en-US"/>
+        </w:rPr>
+        <w:t>var</w:t>
+      </w:r>
+      <w:proofErr w:type="spellEnd"/>
+      <w:r>
+        <w:rPr>
+          <w:lang w:val="en-US"/>
+        </w:rPr>
+        <w:t xml:space="preserve"> attributes = </w:t>
+      </w:r>
+      <w:proofErr w:type="spellStart"/>
+      <w:r>
+        <w:rPr>
+          <w:lang w:val="en-US"/>
+        </w:rPr>
+        <w:t>fileManager.attributesOfItemAtPathError</w:t>
+      </w:r>
+      <w:proofErr w:type="spellEnd"/>
+      <w:r>
+        <w:rPr>
+          <w:lang w:val="en-US"/>
+        </w:rPr>
+        <w:t>(path);</w:t>
       </w:r>
       <w:r>
         <w:rPr>
           <w:lang w:val="en-US"/>
         </w:rPr>
         <w:br/>
-        <w:t>var lastModifiedDate = attributes.objectForKey(this.keyModificationTime);</w:t>
+      </w:r>
+      <w:proofErr w:type="spellStart"/>
+      <w:r>
+        <w:rPr>
+          <w:lang w:val="en-US"/>
+        </w:rPr>
+        <w:t>var</w:t>
+      </w:r>
+      <w:proofErr w:type="spellEnd"/>
+      <w:r>
+        <w:rPr>
+          <w:lang w:val="en-US"/>
+        </w:rPr>
+        <w:t xml:space="preserve"> </w:t>
+      </w:r>
+      <w:proofErr w:type="spellStart"/>
+      <w:r>
+        <w:rPr>
+          <w:lang w:val="en-US"/>
+        </w:rPr>
+        <w:t>lastModifiedDate</w:t>
+      </w:r>
+      <w:proofErr w:type="spellEnd"/>
+      <w:r>
+        <w:rPr>
+          <w:lang w:val="en-US"/>
+        </w:rPr>
+        <w:t xml:space="preserve"> = </w:t>
+      </w:r>
+      <w:proofErr w:type="spellStart"/>
+      <w:r>
+        <w:rPr>
+          <w:lang w:val="en-US"/>
+        </w:rPr>
+        <w:t>attributes.objectForKey</w:t>
+      </w:r>
+      <w:proofErr w:type="spellEnd"/>
+      <w:r>
+        <w:rPr>
+          <w:lang w:val="en-US"/>
+        </w:rPr>
+        <w:t>(</w:t>
+      </w:r>
+      <w:proofErr w:type="spellStart"/>
+      <w:r>
+        <w:rPr>
+          <w:lang w:val="en-US"/>
+        </w:rPr>
+        <w:t>this.keyModificationTime</w:t>
+      </w:r>
+      <w:proofErr w:type="spellEnd"/>
+      <w:r>
+        <w:rPr>
+          <w:lang w:val="en-US"/>
+        </w:rPr>
+        <w:t>);</w:t>
       </w:r>
     </w:p>
     <w:p>
@@ -2398,18 +2834,97 @@
           <w:lang w:val="en-US"/>
         </w:rPr>
       </w:pPr>
-      <w:r>
-        <w:rPr>
-          <w:lang w:val="en-US"/>
-        </w:rPr>
-        <w:t>var javaFile = new java.io.File(path);</w:t>
+      <w:proofErr w:type="spellStart"/>
+      <w:proofErr w:type="gramStart"/>
+      <w:r>
+        <w:rPr>
+          <w:lang w:val="en-US"/>
+        </w:rPr>
+        <w:t>var</w:t>
+      </w:r>
+      <w:proofErr w:type="spellEnd"/>
+      <w:proofErr w:type="gramEnd"/>
+      <w:r>
+        <w:rPr>
+          <w:lang w:val="en-US"/>
+        </w:rPr>
+        <w:t xml:space="preserve"> </w:t>
+      </w:r>
+      <w:proofErr w:type="spellStart"/>
+      <w:r>
+        <w:rPr>
+          <w:lang w:val="en-US"/>
+        </w:rPr>
+        <w:t>javaFile</w:t>
+      </w:r>
+      <w:proofErr w:type="spellEnd"/>
+      <w:r>
+        <w:rPr>
+          <w:lang w:val="en-US"/>
+        </w:rPr>
+        <w:t xml:space="preserve"> = new </w:t>
+      </w:r>
+      <w:proofErr w:type="spellStart"/>
+      <w:r>
+        <w:rPr>
+          <w:lang w:val="en-US"/>
+        </w:rPr>
+        <w:t>java.io.File</w:t>
+      </w:r>
+      <w:proofErr w:type="spellEnd"/>
+      <w:r>
+        <w:rPr>
+          <w:lang w:val="en-US"/>
+        </w:rPr>
+        <w:t>(path);</w:t>
       </w:r>
       <w:r>
         <w:rPr>
           <w:lang w:val="en-US"/>
         </w:rPr>
         <w:br/>
-        <w:t>var lastModifiedDate = new Date(javaFile.lastModified());</w:t>
+      </w:r>
+      <w:proofErr w:type="spellStart"/>
+      <w:r>
+        <w:rPr>
+          <w:lang w:val="en-US"/>
+        </w:rPr>
+        <w:t>var</w:t>
+      </w:r>
+      <w:proofErr w:type="spellEnd"/>
+      <w:r>
+        <w:rPr>
+          <w:lang w:val="en-US"/>
+        </w:rPr>
+        <w:t xml:space="preserve"> </w:t>
+      </w:r>
+      <w:proofErr w:type="spellStart"/>
+      <w:r>
+        <w:rPr>
+          <w:lang w:val="en-US"/>
+        </w:rPr>
+        <w:t>lastModifiedDate</w:t>
+      </w:r>
+      <w:proofErr w:type="spellEnd"/>
+      <w:r>
+        <w:rPr>
+          <w:lang w:val="en-US"/>
+        </w:rPr>
+        <w:t xml:space="preserve"> = new Date(</w:t>
+      </w:r>
+      <w:proofErr w:type="spellStart"/>
+      <w:r>
+        <w:rPr>
+          <w:lang w:val="en-US"/>
+        </w:rPr>
+        <w:t>javaFile.lastModified</w:t>
+      </w:r>
+      <w:proofErr w:type="spellEnd"/>
+      <w:r>
+        <w:rPr>
+          <w:lang w:val="en-US"/>
+        </w:rPr>
+        <w:t>());</w:t>
       </w:r>
     </w:p>
     <w:p>
@@ -2459,6 +2974,9 @@
       </w:r>
       <w:r>
         <w:softHyphen/>
+      </w:r>
+      <w:r>
+        <w:lastRenderedPageBreak/>
         <w:t xml:space="preserve">bibliotheken. So </w:t>
       </w:r>
       <w:r>
@@ -2501,11 +3019,7 @@
         <w:t>aktuellen</w:t>
       </w:r>
       <w:r>
-        <w:t xml:space="preserve"> Plattform zur Verfügung stehen und zum </w:t>
-      </w:r>
-      <w:r>
-        <w:lastRenderedPageBreak/>
-        <w:t xml:space="preserve">globalen </w:t>
+        <w:t xml:space="preserve"> Plattform zur Verfügung stehen und zum globalen </w:t>
       </w:r>
       <w:r>
         <w:t xml:space="preserve">Gültigkeitsbereich </w:t>
@@ -2514,10 +3028,21 @@
         <w:t xml:space="preserve">hinzugefügt werden. Die Details zu der verwendeten Technik </w:t>
       </w:r>
       <w:r>
-        <w:t>werden</w:t>
-      </w:r>
-      <w:r>
-        <w:t xml:space="preserve"> von Telerik in einem ausführlichen Artikel beschrieben [</w:t>
+        <w:t xml:space="preserve">können sie in einem </w:t>
+      </w:r>
+      <w:proofErr w:type="spellStart"/>
+      <w:r>
+        <w:t>detailierten</w:t>
+      </w:r>
+      <w:proofErr w:type="spellEnd"/>
+      <w:r>
+        <w:t xml:space="preserve"> Artikel </w:t>
+      </w:r>
+      <w:r>
+        <w:t>nachvollziehen</w:t>
+      </w:r>
+      <w:r>
+        <w:t xml:space="preserve"> [</w:t>
       </w:r>
       <w:r>
         <w:rPr>
@@ -2625,7 +3150,20 @@
           <w:lang w:val="en-US"/>
         </w:rPr>
         <w:br/>
-        <w:t xml:space="preserve">  font-size: 20;</w:t>
+      </w:r>
+      <w:proofErr w:type="gramStart"/>
+      <w:r>
+        <w:rPr>
+          <w:lang w:val="en-US"/>
+        </w:rPr>
+        <w:t xml:space="preserve"> </w:t>
+      </w:r>
+      <w:proofErr w:type="gramEnd"/>
+      <w:r>
+        <w:rPr>
+          <w:lang w:val="en-US"/>
+        </w:rPr>
+        <w:t xml:space="preserve"> font-size: 20;</w:t>
       </w:r>
       <w:r>
         <w:rPr>
@@ -2726,7 +3264,21 @@
           <w:lang w:val="en-US"/>
         </w:rPr>
         <w:br/>
-        <w:t xml:space="preserve">@keyframes </w:t>
+        <w:t>@</w:t>
+      </w:r>
+      <w:proofErr w:type="spellStart"/>
+      <w:r>
+        <w:rPr>
+          <w:lang w:val="en-US"/>
+        </w:rPr>
+        <w:t>keyframes</w:t>
+      </w:r>
+      <w:proofErr w:type="spellEnd"/>
+      <w:r>
+        <w:rPr>
+          <w:lang w:val="en-US"/>
+        </w:rPr>
+        <w:t xml:space="preserve"> </w:t>
       </w:r>
       <w:r>
         <w:rPr>
@@ -2886,6 +3438,7 @@
         <w:pStyle w:val="text"/>
       </w:pPr>
       <w:r>
+        <w:lastRenderedPageBreak/>
         <w:t>NativeScript wurde so geschaffen, dass es ein reines JavaScript-Framework ist, welches das User-Interface</w:t>
       </w:r>
       <w:r>
@@ -2919,7 +3472,6 @@
           <w:noProof/>
           <w:lang w:eastAsia="de-DE"/>
         </w:rPr>
-        <w:lastRenderedPageBreak/>
         <w:drawing>
           <wp:inline distT="0" distB="0" distL="0" distR="0">
             <wp:extent cx="3175000" cy="1060450"/>
@@ -3065,7 +3617,21 @@
         <w:t xml:space="preserve"> </w:t>
       </w:r>
       <w:r>
-        <w:t xml:space="preserve">Die Synergien aus beiden Projekten sind offenkundig und so arbeiten die Teams von Telerik und Google seit nun fast einem Jahr zusammen, um </w:t>
+        <w:t xml:space="preserve">Die Synergien aus beiden Projekten sind offenkundig und so arbeiten die Teams von </w:t>
+      </w:r>
+      <w:proofErr w:type="spellStart"/>
+      <w:r>
+        <w:t>Telerik</w:t>
+      </w:r>
+      <w:proofErr w:type="spellEnd"/>
+      <w:r>
+        <w:t xml:space="preserve"> </w:t>
+      </w:r>
+      <w:r>
+        <w:t xml:space="preserve">bzw. Progress </w:t>
+      </w:r>
+      <w:r>
+        <w:t xml:space="preserve">und Google seit nun fast einem Jahr zusammen, um </w:t>
       </w:r>
       <w:r>
         <w:t xml:space="preserve">eine </w:t>
@@ -3167,8 +3733,17 @@
           <w:bCs/>
           <w:lang w:val="en-US"/>
         </w:rPr>
-        <w:t>// TypeScript</w:t>
-      </w:r>
+        <w:t xml:space="preserve">// </w:t>
+      </w:r>
+      <w:proofErr w:type="spellStart"/>
+      <w:r>
+        <w:rPr>
+          <w:bCs/>
+          <w:lang w:val="en-US"/>
+        </w:rPr>
+        <w:t>TypeScript</w:t>
+      </w:r>
+      <w:proofErr w:type="spellEnd"/>
     </w:p>
     <w:p>
       <w:pPr>
@@ -3178,11 +3753,19 @@
           <w:lang w:val="en-US"/>
         </w:rPr>
       </w:pPr>
-      <w:r>
-        <w:rPr>
-          <w:lang w:val="en-US"/>
-        </w:rPr>
-        <w:t>import {Injectable} from "angular2/core";</w:t>
+      <w:proofErr w:type="gramStart"/>
+      <w:r>
+        <w:rPr>
+          <w:lang w:val="en-US"/>
+        </w:rPr>
+        <w:t>import</w:t>
+      </w:r>
+      <w:proofErr w:type="gramEnd"/>
+      <w:r>
+        <w:rPr>
+          <w:lang w:val="en-US"/>
+        </w:rPr>
+        <w:t xml:space="preserve"> {Injectable} from "angular2/core";</w:t>
       </w:r>
       <w:r>
         <w:rPr>
@@ -3212,7 +3795,21 @@
         <w:rPr>
           <w:lang w:val="en-US"/>
         </w:rPr>
-        <w:t>export class UserService {</w:t>
+        <w:t xml:space="preserve">export class </w:t>
+      </w:r>
+      <w:proofErr w:type="spellStart"/>
+      <w:r>
+        <w:rPr>
+          <w:lang w:val="en-US"/>
+        </w:rPr>
+        <w:t>UserService</w:t>
+      </w:r>
+      <w:proofErr w:type="spellEnd"/>
+      <w:r>
+        <w:rPr>
+          <w:lang w:val="en-US"/>
+        </w:rPr>
+        <w:t xml:space="preserve"> {</w:t>
       </w:r>
       <w:r>
         <w:rPr>
@@ -3236,7 +3833,21 @@
         <w:rPr>
           <w:lang w:val="en-US"/>
         </w:rPr>
-        <w:t>(userName: String, password: String) {</w:t>
+        <w:t>(</w:t>
+      </w:r>
+      <w:proofErr w:type="spellStart"/>
+      <w:r>
+        <w:rPr>
+          <w:lang w:val="en-US"/>
+        </w:rPr>
+        <w:t>userName</w:t>
+      </w:r>
+      <w:proofErr w:type="spellEnd"/>
+      <w:r>
+        <w:rPr>
+          <w:lang w:val="en-US"/>
+        </w:rPr>
+        <w:t>: String, password: String) {</w:t>
       </w:r>
       <w:r>
         <w:rPr>
@@ -3248,7 +3859,21 @@
         <w:rPr>
           <w:lang w:val="en-US"/>
         </w:rPr>
-        <w:t xml:space="preserve">    return doSomeMagicHereAndReturnPromise();</w:t>
+        <w:t xml:space="preserve">    return </w:t>
+      </w:r>
+      <w:proofErr w:type="spellStart"/>
+      <w:r>
+        <w:rPr>
+          <w:lang w:val="en-US"/>
+        </w:rPr>
+        <w:t>doSomeMagicHereAndReturnPromise</w:t>
+      </w:r>
+      <w:proofErr w:type="spellEnd"/>
+      <w:r>
+        <w:rPr>
+          <w:lang w:val="en-US"/>
+        </w:rPr>
+        <w:t>();</w:t>
       </w:r>
       <w:r>
         <w:rPr>
@@ -3327,6 +3952,7 @@
         <w:t xml:space="preserve">on UserService und Komponente, so dass </w:t>
       </w:r>
       <w:r>
+        <w:lastRenderedPageBreak/>
         <w:t>wir uns</w:t>
       </w:r>
       <w:r>
@@ -3371,8 +3997,17 @@
           <w:bCs/>
           <w:lang w:val="en-US"/>
         </w:rPr>
-        <w:t>// TypeScript</w:t>
-      </w:r>
+        <w:t xml:space="preserve">// </w:t>
+      </w:r>
+      <w:proofErr w:type="spellStart"/>
+      <w:r>
+        <w:rPr>
+          <w:bCs/>
+          <w:lang w:val="en-US"/>
+        </w:rPr>
+        <w:t>TypeScript</w:t>
+      </w:r>
+      <w:proofErr w:type="spellEnd"/>
     </w:p>
     <w:p>
       <w:pPr>
@@ -3384,20 +4019,47 @@
         <w:rPr>
           <w:lang w:val="en-US"/>
         </w:rPr>
-        <w:lastRenderedPageBreak/>
         <w:t>im</w:t>
       </w:r>
       <w:r>
         <w:rPr>
           <w:lang w:val="en-US"/>
         </w:rPr>
-        <w:t>port {UserService} from "./user.</w:t>
-      </w:r>
-      <w:r>
-        <w:rPr>
-          <w:lang w:val="en-US"/>
-        </w:rPr>
-        <w:t>service";</w:t>
+        <w:t>port {</w:t>
+      </w:r>
+      <w:proofErr w:type="spellStart"/>
+      <w:r>
+        <w:rPr>
+          <w:lang w:val="en-US"/>
+        </w:rPr>
+        <w:t>UserService</w:t>
+      </w:r>
+      <w:proofErr w:type="spellEnd"/>
+      <w:r>
+        <w:rPr>
+          <w:lang w:val="en-US"/>
+        </w:rPr>
+        <w:t>} from "./</w:t>
+      </w:r>
+      <w:proofErr w:type="spellStart"/>
+      <w:r>
+        <w:rPr>
+          <w:lang w:val="en-US"/>
+        </w:rPr>
+        <w:t>user.</w:t>
+      </w:r>
+      <w:r>
+        <w:rPr>
+          <w:lang w:val="en-US"/>
+        </w:rPr>
+        <w:t>service</w:t>
+      </w:r>
+      <w:proofErr w:type="spellEnd"/>
+      <w:r>
+        <w:rPr>
+          <w:lang w:val="en-US"/>
+        </w:rPr>
+        <w:t>";</w:t>
       </w:r>
       <w:r>
         <w:rPr>
@@ -3433,7 +4095,21 @@
         <w:rPr>
           <w:lang w:val="en-US"/>
         </w:rPr>
-        <w:t xml:space="preserve">  providers: [UserService],</w:t>
+        <w:t xml:space="preserve">  providers: [</w:t>
+      </w:r>
+      <w:proofErr w:type="spellStart"/>
+      <w:r>
+        <w:rPr>
+          <w:lang w:val="en-US"/>
+        </w:rPr>
+        <w:t>UserService</w:t>
+      </w:r>
+      <w:proofErr w:type="spellEnd"/>
+      <w:r>
+        <w:rPr>
+          <w:lang w:val="en-US"/>
+        </w:rPr>
+        <w:t>],</w:t>
       </w:r>
       <w:r>
         <w:rPr>
@@ -3445,7 +4121,21 @@
         <w:rPr>
           <w:lang w:val="en-US"/>
         </w:rPr>
-        <w:t xml:space="preserve">  templateUrl: "pages/</w:t>
+        <w:t xml:space="preserve">  </w:t>
+      </w:r>
+      <w:proofErr w:type="spellStart"/>
+      <w:r>
+        <w:rPr>
+          <w:lang w:val="en-US"/>
+        </w:rPr>
+        <w:t>templateUrl</w:t>
+      </w:r>
+      <w:proofErr w:type="spellEnd"/>
+      <w:r>
+        <w:rPr>
+          <w:lang w:val="en-US"/>
+        </w:rPr>
+        <w:t>: "pages/</w:t>
       </w:r>
       <w:r>
         <w:rPr>
@@ -3495,7 +4185,8 @@
         </w:rPr>
         <w:t xml:space="preserve">export class </w:t>
       </w:r>
-      <w:bookmarkStart w:id="3" w:name="_Hlk449397930"/>
+      <w:bookmarkStart w:id="4" w:name="_Hlk449397930"/>
+      <w:proofErr w:type="spellStart"/>
       <w:r>
         <w:rPr>
           <w:lang w:val="en-US"/>
@@ -3506,9 +4197,16 @@
         <w:rPr>
           <w:lang w:val="en-US"/>
         </w:rPr>
-        <w:t xml:space="preserve">Page </w:t>
-      </w:r>
-      <w:bookmarkEnd w:id="3"/>
+        <w:t>Page</w:t>
+      </w:r>
+      <w:proofErr w:type="spellEnd"/>
+      <w:r>
+        <w:rPr>
+          <w:lang w:val="en-US"/>
+        </w:rPr>
+        <w:t xml:space="preserve"> </w:t>
+      </w:r>
+      <w:bookmarkEnd w:id="4"/>
       <w:r>
         <w:rPr>
           <w:lang w:val="en-US"/>
@@ -3525,7 +4223,21 @@
         <w:rPr>
           <w:lang w:val="en-US"/>
         </w:rPr>
-        <w:t xml:space="preserve">  userName: String;</w:t>
+        <w:t xml:space="preserve">  </w:t>
+      </w:r>
+      <w:proofErr w:type="spellStart"/>
+      <w:r>
+        <w:rPr>
+          <w:lang w:val="en-US"/>
+        </w:rPr>
+        <w:t>userName</w:t>
+      </w:r>
+      <w:proofErr w:type="spellEnd"/>
+      <w:r>
+        <w:rPr>
+          <w:lang w:val="en-US"/>
+        </w:rPr>
+        <w:t>: String;</w:t>
       </w:r>
       <w:r>
         <w:rPr>
@@ -3555,7 +4267,35 @@
         <w:rPr>
           <w:lang w:val="en-US"/>
         </w:rPr>
-        <w:t xml:space="preserve">  constructor(private _userService: UserService) {</w:t>
+        <w:t xml:space="preserve">  constructor(private _</w:t>
+      </w:r>
+      <w:proofErr w:type="spellStart"/>
+      <w:r>
+        <w:rPr>
+          <w:lang w:val="en-US"/>
+        </w:rPr>
+        <w:t>userService</w:t>
+      </w:r>
+      <w:proofErr w:type="spellEnd"/>
+      <w:r>
+        <w:rPr>
+          <w:lang w:val="en-US"/>
+        </w:rPr>
+        <w:t xml:space="preserve">: </w:t>
+      </w:r>
+      <w:proofErr w:type="spellStart"/>
+      <w:r>
+        <w:rPr>
+          <w:lang w:val="en-US"/>
+        </w:rPr>
+        <w:t>UserService</w:t>
+      </w:r>
+      <w:proofErr w:type="spellEnd"/>
+      <w:r>
+        <w:rPr>
+          <w:lang w:val="en-US"/>
+        </w:rPr>
+        <w:t>) {</w:t>
       </w:r>
       <w:r>
         <w:rPr>
@@ -3567,7 +4307,21 @@
         <w:rPr>
           <w:lang w:val="en-US"/>
         </w:rPr>
-        <w:t xml:space="preserve">    this.username = "user@</w:t>
+        <w:t xml:space="preserve">    </w:t>
+      </w:r>
+      <w:proofErr w:type="spellStart"/>
+      <w:r>
+        <w:rPr>
+          <w:lang w:val="en-US"/>
+        </w:rPr>
+        <w:t>this.username</w:t>
+      </w:r>
+      <w:proofErr w:type="spellEnd"/>
+      <w:r>
+        <w:rPr>
+          <w:lang w:val="en-US"/>
+        </w:rPr>
+        <w:t xml:space="preserve"> = "user@</w:t>
       </w:r>
       <w:r>
         <w:rPr>
@@ -3591,7 +4345,21 @@
         <w:rPr>
           <w:lang w:val="en-US"/>
         </w:rPr>
-        <w:t xml:space="preserve">    this.password = "password";</w:t>
+        <w:t xml:space="preserve">    </w:t>
+      </w:r>
+      <w:proofErr w:type="spellStart"/>
+      <w:r>
+        <w:rPr>
+          <w:lang w:val="en-US"/>
+        </w:rPr>
+        <w:t>this.password</w:t>
+      </w:r>
+      <w:proofErr w:type="spellEnd"/>
+      <w:r>
+        <w:rPr>
+          <w:lang w:val="en-US"/>
+        </w:rPr>
+        <w:t xml:space="preserve"> = "password";</w:t>
       </w:r>
       <w:r>
         <w:rPr>
@@ -3645,7 +4413,14 @@
         <w:rPr>
           <w:lang w:val="en-US"/>
         </w:rPr>
-        <w:t xml:space="preserve">    this._userService.</w:t>
+        <w:t xml:space="preserve">    this._</w:t>
+      </w:r>
+      <w:proofErr w:type="spellStart"/>
+      <w:r>
+        <w:rPr>
+          <w:lang w:val="en-US"/>
+        </w:rPr>
+        <w:t>userService.</w:t>
       </w:r>
       <w:r>
         <w:rPr>
@@ -3653,11 +4428,40 @@
         </w:rPr>
         <w:t>login</w:t>
       </w:r>
-      <w:r>
-        <w:rPr>
-          <w:lang w:val="en-US"/>
-        </w:rPr>
-        <w:t>(this.username, this.password)</w:t>
+      <w:proofErr w:type="spellEnd"/>
+      <w:r>
+        <w:rPr>
+          <w:lang w:val="en-US"/>
+        </w:rPr>
+        <w:t>(</w:t>
+      </w:r>
+      <w:proofErr w:type="spellStart"/>
+      <w:r>
+        <w:rPr>
+          <w:lang w:val="en-US"/>
+        </w:rPr>
+        <w:t>this.username</w:t>
+      </w:r>
+      <w:proofErr w:type="spellEnd"/>
+      <w:r>
+        <w:rPr>
+          <w:lang w:val="en-US"/>
+        </w:rPr>
+        <w:t xml:space="preserve">, </w:t>
+      </w:r>
+      <w:proofErr w:type="spellStart"/>
+      <w:r>
+        <w:rPr>
+          <w:lang w:val="en-US"/>
+        </w:rPr>
+        <w:t>this.password</w:t>
+      </w:r>
+      <w:proofErr w:type="spellEnd"/>
+      <w:r>
+        <w:rPr>
+          <w:lang w:val="en-US"/>
+        </w:rPr>
+        <w:t>)</w:t>
       </w:r>
       <w:r>
         <w:rPr>
@@ -3687,7 +4491,14 @@
         <w:rPr>
           <w:lang w:val="en-US"/>
         </w:rPr>
-        <w:t xml:space="preserve">  () =&gt; doSomethingOnSuccessful</w:t>
+        <w:t xml:space="preserve">  () =&gt; </w:t>
+      </w:r>
+      <w:proofErr w:type="spellStart"/>
+      <w:r>
+        <w:rPr>
+          <w:lang w:val="en-US"/>
+        </w:rPr>
+        <w:t>doSomethingOnSuccessful</w:t>
       </w:r>
       <w:r>
         <w:rPr>
@@ -3695,6 +4506,7 @@
         </w:rPr>
         <w:t>Login</w:t>
       </w:r>
+      <w:proofErr w:type="spellEnd"/>
       <w:r>
         <w:rPr>
           <w:lang w:val="en-US"/>
@@ -3911,12 +4723,21 @@
           <w:lang w:val="en-US"/>
         </w:rPr>
       </w:pPr>
+      <w:proofErr w:type="gramStart"/>
       <w:r>
         <w:rPr>
           <w:bCs/>
           <w:lang w:val="en-US"/>
         </w:rPr>
-        <w:t>&lt;!-- HTML --&gt;</w:t>
+        <w:t>&lt;!--</w:t>
+      </w:r>
+      <w:proofErr w:type="gramEnd"/>
+      <w:r>
+        <w:rPr>
+          <w:bCs/>
+          <w:lang w:val="en-US"/>
+        </w:rPr>
+        <w:t xml:space="preserve"> HTML --&gt;</w:t>
       </w:r>
     </w:p>
     <w:p>
@@ -3931,7 +4752,22 @@
         <w:rPr>
           <w:lang w:val="en-US"/>
         </w:rPr>
-        <w:t>&lt;StackLayout&gt;</w:t>
+        <w:lastRenderedPageBreak/>
+        <w:t>&lt;</w:t>
+      </w:r>
+      <w:proofErr w:type="spellStart"/>
+      <w:r>
+        <w:rPr>
+          <w:lang w:val="en-US"/>
+        </w:rPr>
+        <w:t>StackLayout</w:t>
+      </w:r>
+      <w:proofErr w:type="spellEnd"/>
+      <w:r>
+        <w:rPr>
+          <w:lang w:val="en-US"/>
+        </w:rPr>
+        <w:t>&gt;</w:t>
       </w:r>
       <w:r>
         <w:rPr>
@@ -3943,7 +4779,28 @@
         <w:rPr>
           <w:lang w:val="en-US"/>
         </w:rPr>
-        <w:t xml:space="preserve">  &lt;Image src="res://logo_</w:t>
+        <w:t xml:space="preserve">  &lt;Image </w:t>
+      </w:r>
+      <w:proofErr w:type="spellStart"/>
+      <w:r>
+        <w:rPr>
+          <w:lang w:val="en-US"/>
+        </w:rPr>
+        <w:t>src</w:t>
+      </w:r>
+      <w:proofErr w:type="spellEnd"/>
+      <w:r>
+        <w:rPr>
+          <w:lang w:val="en-US"/>
+        </w:rPr>
+        <w:t>="res://</w:t>
+      </w:r>
+      <w:proofErr w:type="spellStart"/>
+      <w:r>
+        <w:rPr>
+          <w:lang w:val="en-US"/>
+        </w:rPr>
+        <w:t>logo_</w:t>
       </w:r>
       <w:r>
         <w:rPr>
@@ -3951,11 +4808,26 @@
         </w:rPr>
         <w:t>login</w:t>
       </w:r>
-      <w:r>
-        <w:rPr>
-          <w:lang w:val="en-US"/>
-        </w:rPr>
-        <w:t>" stretch="none" horizontalAlignment="center"&gt;&lt;/Image&gt;</w:t>
+      <w:proofErr w:type="spellEnd"/>
+      <w:r>
+        <w:rPr>
+          <w:lang w:val="en-US"/>
+        </w:rPr>
+        <w:t xml:space="preserve">" stretch="none" </w:t>
+      </w:r>
+      <w:proofErr w:type="spellStart"/>
+      <w:r>
+        <w:rPr>
+          <w:lang w:val="en-US"/>
+        </w:rPr>
+        <w:t>horizontalAlignment</w:t>
+      </w:r>
+      <w:proofErr w:type="spellEnd"/>
+      <w:r>
+        <w:rPr>
+          <w:lang w:val="en-US"/>
+        </w:rPr>
+        <w:t>="center"&gt;&lt;/Image&gt;</w:t>
       </w:r>
       <w:r>
         <w:rPr>
@@ -3967,13 +4839,55 @@
         <w:rPr>
           <w:lang w:val="en-US"/>
         </w:rPr>
-        <w:t xml:space="preserve">  &lt;TextField hint="Email</w:t>
-      </w:r>
-      <w:r>
-        <w:rPr>
-          <w:lang w:val="en-US"/>
-        </w:rPr>
-        <w:t>" [(ngModel)]="username"&gt;&lt;/TextField&gt;</w:t>
+        <w:t xml:space="preserve">  &lt;</w:t>
+      </w:r>
+      <w:proofErr w:type="spellStart"/>
+      <w:r>
+        <w:rPr>
+          <w:lang w:val="en-US"/>
+        </w:rPr>
+        <w:t>TextField</w:t>
+      </w:r>
+      <w:proofErr w:type="spellEnd"/>
+      <w:r>
+        <w:rPr>
+          <w:lang w:val="en-US"/>
+        </w:rPr>
+        <w:t xml:space="preserve"> hint="Email</w:t>
+      </w:r>
+      <w:r>
+        <w:rPr>
+          <w:lang w:val="en-US"/>
+        </w:rPr>
+        <w:t>" [(</w:t>
+      </w:r>
+      <w:proofErr w:type="spellStart"/>
+      <w:r>
+        <w:rPr>
+          <w:lang w:val="en-US"/>
+        </w:rPr>
+        <w:t>ngModel</w:t>
+      </w:r>
+      <w:proofErr w:type="spellEnd"/>
+      <w:r>
+        <w:rPr>
+          <w:lang w:val="en-US"/>
+        </w:rPr>
+        <w:t>)]="username"&gt;&lt;/</w:t>
+      </w:r>
+      <w:proofErr w:type="spellStart"/>
+      <w:r>
+        <w:rPr>
+          <w:lang w:val="en-US"/>
+        </w:rPr>
+        <w:t>TextField</w:t>
+      </w:r>
+      <w:proofErr w:type="spellEnd"/>
+      <w:r>
+        <w:rPr>
+          <w:lang w:val="en-US"/>
+        </w:rPr>
+        <w:t>&gt;</w:t>
       </w:r>
       <w:r>
         <w:rPr>
@@ -3985,14 +4899,49 @@
         <w:rPr>
           <w:lang w:val="en-US"/>
         </w:rPr>
-        <w:t xml:space="preserve">  &lt;TextField hint="Password" secure="true" </w:t>
-      </w:r>
-      <w:r>
-        <w:rPr>
-          <w:lang w:val="en-US"/>
-        </w:rPr>
-        <w:lastRenderedPageBreak/>
-        <w:t>[(ngModel)]="password"&gt;&lt;/TextField&gt;</w:t>
+        <w:t xml:space="preserve">  &lt;</w:t>
+      </w:r>
+      <w:proofErr w:type="spellStart"/>
+      <w:r>
+        <w:rPr>
+          <w:lang w:val="en-US"/>
+        </w:rPr>
+        <w:t>TextField</w:t>
+      </w:r>
+      <w:proofErr w:type="spellEnd"/>
+      <w:r>
+        <w:rPr>
+          <w:lang w:val="en-US"/>
+        </w:rPr>
+        <w:t xml:space="preserve"> hint="Password" secure="true" [(</w:t>
+      </w:r>
+      <w:proofErr w:type="spellStart"/>
+      <w:r>
+        <w:rPr>
+          <w:lang w:val="en-US"/>
+        </w:rPr>
+        <w:t>ngModel</w:t>
+      </w:r>
+      <w:proofErr w:type="spellEnd"/>
+      <w:r>
+        <w:rPr>
+          <w:lang w:val="en-US"/>
+        </w:rPr>
+        <w:t>)]="password"&gt;&lt;/</w:t>
+      </w:r>
+      <w:proofErr w:type="spellStart"/>
+      <w:r>
+        <w:rPr>
+          <w:lang w:val="en-US"/>
+        </w:rPr>
+        <w:t>TextField</w:t>
+      </w:r>
+      <w:proofErr w:type="spellEnd"/>
+      <w:r>
+        <w:rPr>
+          <w:lang w:val="en-US"/>
+        </w:rPr>
+        <w:t>&gt;</w:t>
       </w:r>
       <w:r>
         <w:rPr>
@@ -4053,7 +5002,21 @@
         <w:rPr>
           <w:lang w:val="en-US"/>
         </w:rPr>
-        <w:t>&lt;/StackLayout&gt;</w:t>
+        <w:t>&lt;/</w:t>
+      </w:r>
+      <w:proofErr w:type="spellStart"/>
+      <w:r>
+        <w:rPr>
+          <w:lang w:val="en-US"/>
+        </w:rPr>
+        <w:t>StackLayout</w:t>
+      </w:r>
+      <w:proofErr w:type="spellEnd"/>
+      <w:r>
+        <w:rPr>
+          <w:lang w:val="en-US"/>
+        </w:rPr>
+        <w:t>&gt;</w:t>
       </w:r>
     </w:p>
     <w:p>
@@ -4101,9 +5064,9 @@
         </w:rPr>
         <w:drawing>
           <wp:inline distT="0" distB="0" distL="0" distR="0">
-            <wp:extent cx="3149600" cy="3365500"/>
-            <wp:effectExtent l="0" t="0" r="0" b="12700"/>
-            <wp:docPr id="5" name="Bild 5" descr="LoginScreen"/>
+            <wp:extent cx="3149600" cy="3366770"/>
+            <wp:effectExtent l="0" t="0" r="0" b="5080"/>
+            <wp:docPr id="10" name="Grafik 10"/>
             <wp:cNvGraphicFramePr>
               <a:graphicFrameLocks xmlns:a="http://schemas.openxmlformats.org/drawingml/2006/main" noChangeAspect="1"/>
             </wp:cNvGraphicFramePr>
@@ -4111,10 +5074,8 @@
               <a:graphicData uri="http://schemas.openxmlformats.org/drawingml/2006/picture">
                 <pic:pic xmlns:pic="http://schemas.openxmlformats.org/drawingml/2006/picture">
                   <pic:nvPicPr>
-                    <pic:cNvPr id="0" name="Picture 5" descr="LoginScreen"/>
-                    <pic:cNvPicPr>
-                      <a:picLocks noChangeAspect="1" noChangeArrowheads="1"/>
-                    </pic:cNvPicPr>
+                    <pic:cNvPr id="0" name="LoginScreen.png"/>
+                    <pic:cNvPicPr/>
                   </pic:nvPicPr>
                   <pic:blipFill>
                     <a:blip r:embed="rId14">
@@ -4124,23 +5085,18 @@
                         </a:ext>
                       </a:extLst>
                     </a:blip>
-                    <a:srcRect/>
                     <a:stretch>
                       <a:fillRect/>
                     </a:stretch>
                   </pic:blipFill>
-                  <pic:spPr bwMode="auto">
+                  <pic:spPr>
                     <a:xfrm>
                       <a:off x="0" y="0"/>
-                      <a:ext cx="3149600" cy="3365500"/>
+                      <a:ext cx="3149600" cy="3366770"/>
                     </a:xfrm>
                     <a:prstGeom prst="rect">
                       <a:avLst/>
                     </a:prstGeom>
-                    <a:noFill/>
-                    <a:ln>
-                      <a:noFill/>
-                    </a:ln>
                   </pic:spPr>
                 </pic:pic>
               </a:graphicData>
@@ -4257,7 +5213,11 @@
         <w:t xml:space="preserve"> zu interagieren. </w:t>
       </w:r>
       <w:r>
-        <w:t>Man erhält das Beste aus allen Welten: JavaScript bzw. TypeScript als Programmiersprache, Angular 2 als Oberflächenframework und das native Look-and-Feel, welches schlussendlich dem Anwender gefallen wird.</w:t>
+        <w:t xml:space="preserve">Man erhält das Beste aus allen Welten: JavaScript bzw. TypeScript als Programmiersprache, Angular 2 als Oberflächenframework und </w:t>
+      </w:r>
+      <w:r>
+        <w:lastRenderedPageBreak/>
+        <w:t>das native Look-and-Feel, welches schlussendlich dem Anwender gefallen wird.</w:t>
       </w:r>
     </w:p>
     <w:p>
@@ -4272,18 +5232,24 @@
       <w:pPr>
         <w:pStyle w:val="autoreninfos"/>
       </w:pPr>
-      <w:r>
-        <w:br w:type="page"/>
-      </w:r>
-      <w:bookmarkStart w:id="4" w:name="_Hlk449461006"/>
+      <w:bookmarkStart w:id="5" w:name="_Hlk449461006"/>
+    </w:p>
+    <w:p>
+      <w:pPr>
+        <w:pStyle w:val="autoreninfos"/>
+      </w:pPr>
+    </w:p>
+    <w:p>
+      <w:pPr>
+        <w:pStyle w:val="autoreninfos"/>
+      </w:pPr>
       <w:r>
         <w:rPr>
           <w:noProof/>
           <w:lang w:eastAsia="de-DE"/>
         </w:rPr>
-        <w:lastRenderedPageBreak/>
         <w:drawing>
-          <wp:inline distT="0" distB="0" distL="0" distR="0">
+          <wp:inline distT="0" distB="0" distL="0" distR="0" wp14:anchorId="0852AB8C" wp14:editId="668BC58A">
             <wp:extent cx="3149600" cy="3340100"/>
             <wp:effectExtent l="0" t="0" r="0" b="12700"/>
             <wp:docPr id="6" name="Bild 6" descr="Johannes_Hoppe"/>
@@ -4343,9 +5309,6 @@
     <w:p>
       <w:pPr>
         <w:pStyle w:val="autoreninfos"/>
-        <w:rPr>
-          <w:ins w:id="5" w:author="Johannes" w:date="2016-04-27T18:33:00Z"/>
-        </w:rPr>
       </w:pPr>
       <w:r>
         <w:rPr>
@@ -4413,9 +5376,6 @@
     <w:p>
       <w:pPr>
         <w:pStyle w:val="autoreninfos"/>
-        <w:rPr>
-          <w:ins w:id="6" w:author="Johannes" w:date="2016-04-27T18:33:00Z"/>
-        </w:rPr>
       </w:pPr>
     </w:p>
     <w:p>
@@ -4425,8 +5385,6 @@
       <w:r>
         <w:t>Twitter-Account: @</w:t>
       </w:r>
-      <w:bookmarkStart w:id="7" w:name="_GoBack"/>
-      <w:bookmarkEnd w:id="7"/>
       <w:r>
         <w:t>JohannesHoppe</w:t>
       </w:r>
@@ -4438,14 +5396,23 @@
       <w:r>
         <w:br w:type="column"/>
       </w:r>
+    </w:p>
+    <w:p>
+      <w:pPr>
+        <w:pStyle w:val="autoreninfos"/>
+      </w:pPr>
+    </w:p>
+    <w:p>
+      <w:pPr>
+        <w:pStyle w:val="autoreninfos"/>
+      </w:pPr>
       <w:r>
         <w:rPr>
           <w:noProof/>
           <w:lang w:eastAsia="de-DE"/>
         </w:rPr>
-        <w:lastRenderedPageBreak/>
         <w:drawing>
-          <wp:inline distT="0" distB="0" distL="0" distR="0" wp14:anchorId="202B2351" wp14:editId="31F6941F">
+          <wp:inline distT="0" distB="0" distL="0" distR="0" wp14:anchorId="1B263B5E" wp14:editId="24C03EC5">
             <wp:extent cx="3143250" cy="3530600"/>
             <wp:effectExtent l="0" t="0" r="6350" b="0"/>
             <wp:docPr id="11" name="Bild 11" descr="Sebastian_Witalec_Telerik1"/>
@@ -4512,7 +5479,7 @@
         </w:rPr>
         <w:t>Sebastian Witalec</w:t>
       </w:r>
-      <w:bookmarkEnd w:id="4"/>
+      <w:bookmarkEnd w:id="5"/>
       <w:r>
         <w:rPr>
           <w:b/>
@@ -4833,7 +5800,7 @@
             </wp:anchor>
           </w:drawing>
         </mc:Choice>
-        <mc:Fallback>
+        <mc:Fallback xmlns:w15="http://schemas.microsoft.com/office/word/2012/wordml">
           <w:pict>
             <v:shapetype id="_x0000_t202" coordsize="21600,21600" o:spt="202" path="m,l,21600r21600,l21600,xe">
               <v:stroke joinstyle="miter"/>
@@ -4981,7 +5948,7 @@
             </wp:anchor>
           </w:drawing>
         </mc:Choice>
-        <mc:Fallback>
+        <mc:Fallback xmlns:w15="http://schemas.microsoft.com/office/word/2012/wordml">
           <w:pict>
             <v:shape id="Text Box 3" o:spid="_x0000_s1027" type="#_x0000_t202" style="position:absolute;margin-left:-8.4pt;margin-top:8.8pt;width:40.4pt;height:15.6pt;z-index:251657216;visibility:visible;mso-wrap-style:square;mso-width-percent:0;mso-height-percent:0;mso-wrap-distance-left:9pt;mso-wrap-distance-top:0;mso-wrap-distance-right:9pt;mso-wrap-distance-bottom:0;mso-position-horizontal:absolute;mso-position-horizontal-relative:page;mso-position-vertical:absolute;mso-position-vertical-relative:page;mso-width-percent:0;mso-height-percent:0;mso-width-relative:page;mso-height-relative:page;v-text-anchor:top" o:gfxdata="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" fillcolor="black" stroked="f">
               <v:fill opacity="39321f"/>
@@ -5753,6 +6720,14 @@
     <w:abstractNumId w:val="0"/>
   </w:num>
 </w:numbering>
+</file>
+
+<file path=word/people.xml><?xml version="1.0" encoding="utf-8"?>
+<w15:people xmlns:wpc="http://schemas.microsoft.com/office/word/2010/wordprocessingCanvas" xmlns:mc="http://schemas.openxmlformats.org/markup-compatibility/2006" xmlns:o="urn:schemas-microsoft-com:office:office" xmlns:r="http://schemas.openxmlformats.org/officeDocument/2006/relationships" xmlns:m="http://schemas.openxmlformats.org/officeDocument/2006/math" xmlns:v="urn:schemas-microsoft-com:vml" xmlns:wp14="http://schemas.microsoft.com/office/word/2010/wordprocessingDrawing" xmlns:wp="http://schemas.openxmlformats.org/drawingml/2006/wordprocessingDrawing" xmlns:w10="urn:schemas-microsoft-com:office:word" xmlns:w="http://schemas.openxmlformats.org/wordprocessingml/2006/main" xmlns:w14="http://schemas.microsoft.com/office/word/2010/wordml" xmlns:w15="http://schemas.microsoft.com/office/word/2012/wordml" xmlns:wpg="http://schemas.microsoft.com/office/word/2010/wordprocessingGroup" xmlns:wpi="http://schemas.microsoft.com/office/word/2010/wordprocessingInk" xmlns:wne="http://schemas.microsoft.com/office/word/2006/wordml" xmlns:wps="http://schemas.microsoft.com/office/word/2010/wordprocessingShape" mc:Ignorable="w14 w15 wp14">
+  <w15:person w15:author="Ina Dobrilova">
+    <w15:presenceInfo w15:providerId="AD" w15:userId="S-1-5-21-2089814041-428609448-1854500012-65925"/>
+  </w15:person>
+</w15:people>
 </file>
 
 <file path=word/styles.xml><?xml version="1.0" encoding="utf-8"?>
@@ -7126,7 +8101,7 @@
 </file>
 
 <file path=customXml/itemProps1.xml><?xml version="1.0" encoding="utf-8"?>
-<ds:datastoreItem xmlns:ds="http://schemas.openxmlformats.org/officeDocument/2006/customXml" ds:itemID="{967F6FD7-438E-4498-8B2E-0C6815E63D31}">
+<ds:datastoreItem xmlns:ds="http://schemas.openxmlformats.org/officeDocument/2006/customXml" ds:itemID="{698462BF-E611-4FA4-9D89-D2E7C96E9BBA}">
   <ds:schemaRefs>
     <ds:schemaRef ds:uri="http://schemas.openxmlformats.org/officeDocument/2006/bibliography"/>
   </ds:schemaRefs>

</xml_diff>